<commit_message>
Update Excess Death Tables
</commit_message>
<xml_diff>
--- a/Tables/total_excess_deaths.docx
+++ b/Tables/total_excess_deaths.docx
@@ -7,25 +7,24 @@
         NA"/&gt;
         <w:tblLayout w:type="fixed"/>
         <w:jc w:val="center"/>
-        <w:tblW w:type="dxa" w:w="9455"/>
         <w:tblLook w:firstRow="1" w:lastRow="0" w:firstColumn="0" w:lastColumn="0" w:noHBand="0" w:noVBand="1"/>
       </w:tblPr>
       <w:tblGrid>
-        <w:gridCol w:w="2300"/>
-        <w:gridCol w:w="889"/>
-        <w:gridCol w:w="767"/>
-        <w:gridCol w:w="767"/>
-        <w:gridCol w:w="833"/>
-        <w:gridCol w:w="767"/>
-        <w:gridCol w:w="767"/>
-        <w:gridCol w:w="833"/>
-        <w:gridCol w:w="767"/>
-        <w:gridCol w:w="767"/>
+        <w:gridCol w:w="2193"/>
+        <w:gridCol w:w="782"/>
+        <w:gridCol w:w="710"/>
+        <w:gridCol w:w="710"/>
+        <w:gridCol w:w="727"/>
+        <w:gridCol w:w="710"/>
+        <w:gridCol w:w="710"/>
+        <w:gridCol w:w="727"/>
+        <w:gridCol w:w="710"/>
+        <w:gridCol w:w="710"/>
       </w:tblGrid>
       <w:tr>
         <w:trPr>
           <w:cantSplit/>
-          <w:trHeight w:val="242" w:hRule="auto"/>
+          <w:trHeight w:val="295" w:hRule="auto"/>
           <w:tblHeader/>
         </w:trPr>
         <w:tc>
@@ -46,8 +45,8 @@
           <w:p>
             <w:pPr>
               <w:jc w:val="center"/>
-              <w:spacing w:after="40" w:before="40"/>
-              <w:ind w:firstLine="0" w:left="100" w:right="100"/>
+              <w:spacing w:after="60" w:before="60" w:line="240"/>
+              <w:ind w:firstLine="0" w:left="60" w:right="60"/>
             </w:pPr>
             <w:r xmlns:w="http://schemas.openxmlformats.org/wordprocessingml/2006/main" xmlns:wp="http://schemas.openxmlformats.org/drawingml/2006/wordprocessingDrawing" xmlns:r="http://schemas.openxmlformats.org/officeDocument/2006/relationships" xmlns:w14="http://schemas.microsoft.com/office/word/2010/wordml">
               <w:rPr>
@@ -80,8 +79,8 @@
           <w:p>
             <w:pPr>
               <w:jc w:val="center"/>
-              <w:spacing w:after="40" w:before="40"/>
-              <w:ind w:firstLine="0" w:left="100" w:right="100"/>
+              <w:spacing w:after="60" w:before="60" w:line="240"/>
+              <w:ind w:firstLine="0" w:left="60" w:right="60"/>
             </w:pPr>
             <w:r xmlns:w="http://schemas.openxmlformats.org/wordprocessingml/2006/main" xmlns:wp="http://schemas.openxmlformats.org/drawingml/2006/wordprocessingDrawing" xmlns:r="http://schemas.openxmlformats.org/officeDocument/2006/relationships" xmlns:w14="http://schemas.microsoft.com/office/word/2010/wordml">
               <w:rPr>
@@ -114,8 +113,8 @@
           <w:p>
             <w:pPr>
               <w:jc w:val="center"/>
-              <w:spacing w:after="40" w:before="40"/>
-              <w:ind w:firstLine="0" w:left="100" w:right="100"/>
+              <w:spacing w:after="60" w:before="60" w:line="240"/>
+              <w:ind w:firstLine="0" w:left="60" w:right="60"/>
             </w:pPr>
             <w:r xmlns:w="http://schemas.openxmlformats.org/wordprocessingml/2006/main" xmlns:wp="http://schemas.openxmlformats.org/drawingml/2006/wordprocessingDrawing" xmlns:r="http://schemas.openxmlformats.org/officeDocument/2006/relationships" xmlns:w14="http://schemas.microsoft.com/office/word/2010/wordml">
               <w:rPr>
@@ -148,8 +147,8 @@
           <w:p>
             <w:pPr>
               <w:jc w:val="center"/>
-              <w:spacing w:after="40" w:before="40"/>
-              <w:ind w:firstLine="0" w:left="100" w:right="100"/>
+              <w:spacing w:after="60" w:before="60" w:line="240"/>
+              <w:ind w:firstLine="0" w:left="60" w:right="60"/>
             </w:pPr>
             <w:r xmlns:w="http://schemas.openxmlformats.org/wordprocessingml/2006/main" xmlns:wp="http://schemas.openxmlformats.org/drawingml/2006/wordprocessingDrawing" xmlns:r="http://schemas.openxmlformats.org/officeDocument/2006/relationships" xmlns:w14="http://schemas.microsoft.com/office/word/2010/wordml">
               <w:rPr>
@@ -167,7 +166,7 @@
       <w:tr>
         <w:trPr>
           <w:cantSplit/>
-          <w:trHeight w:val="245" w:hRule="auto"/>
+          <w:trHeight w:val="298" w:hRule="auto"/>
           <w:tblHeader/>
         </w:trPr>
         <w:tc>
@@ -188,8 +187,8 @@
           <w:p>
             <w:pPr>
               <w:jc w:val="center"/>
-              <w:spacing w:after="40" w:before="40"/>
-              <w:ind w:firstLine="0" w:left="100" w:right="100"/>
+              <w:spacing w:after="60" w:before="60" w:line="240"/>
+              <w:ind w:firstLine="0" w:left="60" w:right="60"/>
             </w:pPr>
             <w:r xmlns:w="http://schemas.openxmlformats.org/wordprocessingml/2006/main" xmlns:wp="http://schemas.openxmlformats.org/drawingml/2006/wordprocessingDrawing" xmlns:r="http://schemas.openxmlformats.org/officeDocument/2006/relationships" xmlns:w14="http://schemas.microsoft.com/office/word/2010/wordml">
               <w:rPr>
@@ -197,7 +196,7 @@
                 <w:b/>
                 <w:sz w:val="20"/>
                 <w:szCs w:val="20"/>
-                <w:color w:val="111111"/>
+                <w:color w:val="000000"/>
               </w:rPr>
               <w:t xml:space="preserve">Model</w:t>
             </w:r>
@@ -221,8 +220,8 @@
           <w:p>
             <w:pPr>
               <w:jc w:val="center"/>
-              <w:spacing w:after="40" w:before="40"/>
-              <w:ind w:firstLine="0" w:left="100" w:right="100"/>
+              <w:spacing w:after="60" w:before="60" w:line="240"/>
+              <w:ind w:firstLine="0" w:left="60" w:right="60"/>
             </w:pPr>
             <w:r xmlns:w="http://schemas.openxmlformats.org/wordprocessingml/2006/main" xmlns:wp="http://schemas.openxmlformats.org/drawingml/2006/wordprocessingDrawing" xmlns:r="http://schemas.openxmlformats.org/officeDocument/2006/relationships" xmlns:w14="http://schemas.microsoft.com/office/word/2010/wordml">
               <w:rPr>
@@ -230,7 +229,7 @@
                 <w:b/>
                 <w:sz w:val="20"/>
                 <w:szCs w:val="20"/>
-                <w:color w:val="111111"/>
+                <w:color w:val="000000"/>
               </w:rPr>
               <w:t xml:space="preserve">Excess</w:t>
             </w:r>
@@ -254,8 +253,8 @@
           <w:p>
             <w:pPr>
               <w:jc w:val="center"/>
-              <w:spacing w:after="40" w:before="40"/>
-              <w:ind w:firstLine="0" w:left="100" w:right="100"/>
+              <w:spacing w:after="60" w:before="60" w:line="240"/>
+              <w:ind w:firstLine="0" w:left="60" w:right="60"/>
             </w:pPr>
             <w:r xmlns:w="http://schemas.openxmlformats.org/wordprocessingml/2006/main" xmlns:wp="http://schemas.openxmlformats.org/drawingml/2006/wordprocessingDrawing" xmlns:r="http://schemas.openxmlformats.org/officeDocument/2006/relationships" xmlns:w14="http://schemas.microsoft.com/office/word/2010/wordml">
               <w:rPr>
@@ -263,7 +262,7 @@
                 <w:b/>
                 <w:sz w:val="20"/>
                 <w:szCs w:val="20"/>
-                <w:color w:val="111111"/>
+                <w:color w:val="000000"/>
               </w:rPr>
               <w:t xml:space="preserve">.05 PI</w:t>
             </w:r>
@@ -287,8 +286,8 @@
           <w:p>
             <w:pPr>
               <w:jc w:val="center"/>
-              <w:spacing w:after="40" w:before="40"/>
-              <w:ind w:firstLine="0" w:left="100" w:right="100"/>
+              <w:spacing w:after="60" w:before="60" w:line="240"/>
+              <w:ind w:firstLine="0" w:left="60" w:right="60"/>
             </w:pPr>
             <w:r xmlns:w="http://schemas.openxmlformats.org/wordprocessingml/2006/main" xmlns:wp="http://schemas.openxmlformats.org/drawingml/2006/wordprocessingDrawing" xmlns:r="http://schemas.openxmlformats.org/officeDocument/2006/relationships" xmlns:w14="http://schemas.microsoft.com/office/word/2010/wordml">
               <w:rPr>
@@ -296,7 +295,7 @@
                 <w:b/>
                 <w:sz w:val="20"/>
                 <w:szCs w:val="20"/>
-                <w:color w:val="111111"/>
+                <w:color w:val="000000"/>
               </w:rPr>
               <w:t xml:space="preserve">.95 PI</w:t>
             </w:r>
@@ -320,8 +319,8 @@
           <w:p>
             <w:pPr>
               <w:jc w:val="center"/>
-              <w:spacing w:after="40" w:before="40"/>
-              <w:ind w:firstLine="0" w:left="100" w:right="100"/>
+              <w:spacing w:after="60" w:before="60" w:line="240"/>
+              <w:ind w:firstLine="0" w:left="60" w:right="60"/>
             </w:pPr>
             <w:r xmlns:w="http://schemas.openxmlformats.org/wordprocessingml/2006/main" xmlns:wp="http://schemas.openxmlformats.org/drawingml/2006/wordprocessingDrawing" xmlns:r="http://schemas.openxmlformats.org/officeDocument/2006/relationships" xmlns:w14="http://schemas.microsoft.com/office/word/2010/wordml">
               <w:rPr>
@@ -329,7 +328,7 @@
                 <w:b/>
                 <w:sz w:val="20"/>
                 <w:szCs w:val="20"/>
-                <w:color w:val="111111"/>
+                <w:color w:val="000000"/>
               </w:rPr>
               <w:t xml:space="preserve">Excess</w:t>
             </w:r>
@@ -353,8 +352,8 @@
           <w:p>
             <w:pPr>
               <w:jc w:val="center"/>
-              <w:spacing w:after="40" w:before="40"/>
-              <w:ind w:firstLine="0" w:left="100" w:right="100"/>
+              <w:spacing w:after="60" w:before="60" w:line="240"/>
+              <w:ind w:firstLine="0" w:left="60" w:right="60"/>
             </w:pPr>
             <w:r xmlns:w="http://schemas.openxmlformats.org/wordprocessingml/2006/main" xmlns:wp="http://schemas.openxmlformats.org/drawingml/2006/wordprocessingDrawing" xmlns:r="http://schemas.openxmlformats.org/officeDocument/2006/relationships" xmlns:w14="http://schemas.microsoft.com/office/word/2010/wordml">
               <w:rPr>
@@ -362,7 +361,7 @@
                 <w:b/>
                 <w:sz w:val="20"/>
                 <w:szCs w:val="20"/>
-                <w:color w:val="111111"/>
+                <w:color w:val="000000"/>
               </w:rPr>
               <w:t xml:space="preserve">.05 PI</w:t>
             </w:r>
@@ -386,8 +385,8 @@
           <w:p>
             <w:pPr>
               <w:jc w:val="center"/>
-              <w:spacing w:after="40" w:before="40"/>
-              <w:ind w:firstLine="0" w:left="100" w:right="100"/>
+              <w:spacing w:after="60" w:before="60" w:line="240"/>
+              <w:ind w:firstLine="0" w:left="60" w:right="60"/>
             </w:pPr>
             <w:r xmlns:w="http://schemas.openxmlformats.org/wordprocessingml/2006/main" xmlns:wp="http://schemas.openxmlformats.org/drawingml/2006/wordprocessingDrawing" xmlns:r="http://schemas.openxmlformats.org/officeDocument/2006/relationships" xmlns:w14="http://schemas.microsoft.com/office/word/2010/wordml">
               <w:rPr>
@@ -395,7 +394,7 @@
                 <w:b/>
                 <w:sz w:val="20"/>
                 <w:szCs w:val="20"/>
-                <w:color w:val="111111"/>
+                <w:color w:val="000000"/>
               </w:rPr>
               <w:t xml:space="preserve">.95 PI</w:t>
             </w:r>
@@ -419,8 +418,8 @@
           <w:p>
             <w:pPr>
               <w:jc w:val="center"/>
-              <w:spacing w:after="40" w:before="40"/>
-              <w:ind w:firstLine="0" w:left="100" w:right="100"/>
+              <w:spacing w:after="60" w:before="60" w:line="240"/>
+              <w:ind w:firstLine="0" w:left="60" w:right="60"/>
             </w:pPr>
             <w:r xmlns:w="http://schemas.openxmlformats.org/wordprocessingml/2006/main" xmlns:wp="http://schemas.openxmlformats.org/drawingml/2006/wordprocessingDrawing" xmlns:r="http://schemas.openxmlformats.org/officeDocument/2006/relationships" xmlns:w14="http://schemas.microsoft.com/office/word/2010/wordml">
               <w:rPr>
@@ -428,7 +427,7 @@
                 <w:b/>
                 <w:sz w:val="20"/>
                 <w:szCs w:val="20"/>
-                <w:color w:val="111111"/>
+                <w:color w:val="000000"/>
               </w:rPr>
               <w:t xml:space="preserve">Excess</w:t>
             </w:r>
@@ -452,8 +451,8 @@
           <w:p>
             <w:pPr>
               <w:jc w:val="center"/>
-              <w:spacing w:after="40" w:before="40"/>
-              <w:ind w:firstLine="0" w:left="100" w:right="100"/>
+              <w:spacing w:after="60" w:before="60" w:line="240"/>
+              <w:ind w:firstLine="0" w:left="60" w:right="60"/>
             </w:pPr>
             <w:r xmlns:w="http://schemas.openxmlformats.org/wordprocessingml/2006/main" xmlns:wp="http://schemas.openxmlformats.org/drawingml/2006/wordprocessingDrawing" xmlns:r="http://schemas.openxmlformats.org/officeDocument/2006/relationships" xmlns:w14="http://schemas.microsoft.com/office/word/2010/wordml">
               <w:rPr>
@@ -461,7 +460,7 @@
                 <w:b/>
                 <w:sz w:val="20"/>
                 <w:szCs w:val="20"/>
-                <w:color w:val="111111"/>
+                <w:color w:val="000000"/>
               </w:rPr>
               <w:t xml:space="preserve">.05 PI</w:t>
             </w:r>
@@ -485,8 +484,8 @@
           <w:p>
             <w:pPr>
               <w:jc w:val="center"/>
-              <w:spacing w:after="40" w:before="40"/>
-              <w:ind w:firstLine="0" w:left="100" w:right="100"/>
+              <w:spacing w:after="60" w:before="60" w:line="240"/>
+              <w:ind w:firstLine="0" w:left="60" w:right="60"/>
             </w:pPr>
             <w:r xmlns:w="http://schemas.openxmlformats.org/wordprocessingml/2006/main" xmlns:wp="http://schemas.openxmlformats.org/drawingml/2006/wordprocessingDrawing" xmlns:r="http://schemas.openxmlformats.org/officeDocument/2006/relationships" xmlns:w14="http://schemas.microsoft.com/office/word/2010/wordml">
               <w:rPr>
@@ -494,7 +493,7 @@
                 <w:b/>
                 <w:sz w:val="20"/>
                 <w:szCs w:val="20"/>
-                <w:color w:val="111111"/>
+                <w:color w:val="000000"/>
               </w:rPr>
               <w:t xml:space="preserve">.95 PI</w:t>
             </w:r>
@@ -504,7 +503,7 @@
       <w:tr>
         <w:trPr>
           <w:cantSplit/>
-          <w:trHeight w:val="289" w:hRule="auto"/>
+          <w:trHeight w:val="342" w:hRule="auto"/>
         </w:trPr>
         <w:tc>
           <w:tcPr>
@@ -521,15 +520,15 @@
           <w:p>
             <w:pPr>
               <w:jc w:val="left"/>
-              <w:spacing w:after="40" w:before="40"/>
-              <w:ind w:firstLine="0" w:left="100" w:right="100"/>
-            </w:pPr>
-            <w:r xmlns:w="http://schemas.openxmlformats.org/wordprocessingml/2006/main" xmlns:wp="http://schemas.openxmlformats.org/drawingml/2006/wordprocessingDrawing" xmlns:r="http://schemas.openxmlformats.org/officeDocument/2006/relationships" xmlns:w14="http://schemas.microsoft.com/office/word/2010/wordml">
-              <w:rPr>
-                <w:rFonts w:ascii="Times New Roman" w:hAnsi="Times New Roman" w:eastAsia="Times New Roman" w:cs="Times New Roman"/>
-                <w:sz w:val="20"/>
-                <w:szCs w:val="20"/>
-                <w:color w:val="111111"/>
+              <w:spacing w:after="60" w:before="60" w:line="240"/>
+              <w:ind w:firstLine="0" w:left="60" w:right="60"/>
+            </w:pPr>
+            <w:r xmlns:w="http://schemas.openxmlformats.org/wordprocessingml/2006/main" xmlns:wp="http://schemas.openxmlformats.org/drawingml/2006/wordprocessingDrawing" xmlns:r="http://schemas.openxmlformats.org/officeDocument/2006/relationships" xmlns:w14="http://schemas.microsoft.com/office/word/2010/wordml">
+              <w:rPr>
+                <w:rFonts w:ascii="Times New Roman" w:hAnsi="Times New Roman" w:eastAsia="Times New Roman" w:cs="Times New Roman"/>
+                <w:sz w:val="20"/>
+                <w:szCs w:val="20"/>
+                <w:color w:val="000000"/>
               </w:rPr>
               <w:t xml:space="preserve">GAM Negative Binomial</w:t>
             </w:r>
@@ -550,17 +549,17 @@
           <w:p>
             <w:pPr>
               <w:jc w:val="right"/>
-              <w:spacing w:after="40" w:before="40"/>
-              <w:ind w:firstLine="0" w:left="100" w:right="100"/>
-            </w:pPr>
-            <w:r xmlns:w="http://schemas.openxmlformats.org/wordprocessingml/2006/main" xmlns:wp="http://schemas.openxmlformats.org/drawingml/2006/wordprocessingDrawing" xmlns:r="http://schemas.openxmlformats.org/officeDocument/2006/relationships" xmlns:w14="http://schemas.microsoft.com/office/word/2010/wordml">
-              <w:rPr>
-                <w:rFonts w:ascii="Times New Roman" w:hAnsi="Times New Roman" w:eastAsia="Times New Roman" w:cs="Times New Roman"/>
-                <w:sz w:val="20"/>
-                <w:szCs w:val="20"/>
-                <w:color w:val="111111"/>
-              </w:rPr>
-              <w:t xml:space="preserve">23685</w:t>
+              <w:spacing w:after="60" w:before="60" w:line="240"/>
+              <w:ind w:firstLine="0" w:left="60" w:right="60"/>
+            </w:pPr>
+            <w:r xmlns:w="http://schemas.openxmlformats.org/wordprocessingml/2006/main" xmlns:wp="http://schemas.openxmlformats.org/drawingml/2006/wordprocessingDrawing" xmlns:r="http://schemas.openxmlformats.org/officeDocument/2006/relationships" xmlns:w14="http://schemas.microsoft.com/office/word/2010/wordml">
+              <w:rPr>
+                <w:rFonts w:ascii="Times New Roman" w:hAnsi="Times New Roman" w:eastAsia="Times New Roman" w:cs="Times New Roman"/>
+                <w:sz w:val="20"/>
+                <w:szCs w:val="20"/>
+                <w:color w:val="000000"/>
+              </w:rPr>
+              <w:t xml:space="preserve">23,600</w:t>
             </w:r>
           </w:p>
         </w:tc>
@@ -579,17 +578,17 @@
           <w:p>
             <w:pPr>
               <w:jc w:val="right"/>
-              <w:spacing w:after="40" w:before="40"/>
-              <w:ind w:firstLine="0" w:left="100" w:right="100"/>
-            </w:pPr>
-            <w:r xmlns:w="http://schemas.openxmlformats.org/wordprocessingml/2006/main" xmlns:wp="http://schemas.openxmlformats.org/drawingml/2006/wordprocessingDrawing" xmlns:r="http://schemas.openxmlformats.org/officeDocument/2006/relationships" xmlns:w14="http://schemas.microsoft.com/office/word/2010/wordml">
-              <w:rPr>
-                <w:rFonts w:ascii="Times New Roman" w:hAnsi="Times New Roman" w:eastAsia="Times New Roman" w:cs="Times New Roman"/>
-                <w:sz w:val="20"/>
-                <w:szCs w:val="20"/>
-                <w:color w:val="111111"/>
-              </w:rPr>
-              <w:t xml:space="preserve">21769</w:t>
+              <w:spacing w:after="60" w:before="60" w:line="240"/>
+              <w:ind w:firstLine="0" w:left="60" w:right="60"/>
+            </w:pPr>
+            <w:r xmlns:w="http://schemas.openxmlformats.org/wordprocessingml/2006/main" xmlns:wp="http://schemas.openxmlformats.org/drawingml/2006/wordprocessingDrawing" xmlns:r="http://schemas.openxmlformats.org/officeDocument/2006/relationships" xmlns:w14="http://schemas.microsoft.com/office/word/2010/wordml">
+              <w:rPr>
+                <w:rFonts w:ascii="Times New Roman" w:hAnsi="Times New Roman" w:eastAsia="Times New Roman" w:cs="Times New Roman"/>
+                <w:sz w:val="20"/>
+                <w:szCs w:val="20"/>
+                <w:color w:val="000000"/>
+              </w:rPr>
+              <w:t xml:space="preserve">21,570</w:t>
             </w:r>
           </w:p>
         </w:tc>
@@ -608,17 +607,17 @@
           <w:p>
             <w:pPr>
               <w:jc w:val="right"/>
-              <w:spacing w:after="40" w:before="40"/>
-              <w:ind w:firstLine="0" w:left="100" w:right="100"/>
-            </w:pPr>
-            <w:r xmlns:w="http://schemas.openxmlformats.org/wordprocessingml/2006/main" xmlns:wp="http://schemas.openxmlformats.org/drawingml/2006/wordprocessingDrawing" xmlns:r="http://schemas.openxmlformats.org/officeDocument/2006/relationships" xmlns:w14="http://schemas.microsoft.com/office/word/2010/wordml">
-              <w:rPr>
-                <w:rFonts w:ascii="Times New Roman" w:hAnsi="Times New Roman" w:eastAsia="Times New Roman" w:cs="Times New Roman"/>
-                <w:sz w:val="20"/>
-                <w:szCs w:val="20"/>
-                <w:color w:val="111111"/>
-              </w:rPr>
-              <w:t xml:space="preserve">25709</w:t>
+              <w:spacing w:after="60" w:before="60" w:line="240"/>
+              <w:ind w:firstLine="0" w:left="60" w:right="60"/>
+            </w:pPr>
+            <w:r xmlns:w="http://schemas.openxmlformats.org/wordprocessingml/2006/main" xmlns:wp="http://schemas.openxmlformats.org/drawingml/2006/wordprocessingDrawing" xmlns:r="http://schemas.openxmlformats.org/officeDocument/2006/relationships" xmlns:w14="http://schemas.microsoft.com/office/word/2010/wordml">
+              <w:rPr>
+                <w:rFonts w:ascii="Times New Roman" w:hAnsi="Times New Roman" w:eastAsia="Times New Roman" w:cs="Times New Roman"/>
+                <w:sz w:val="20"/>
+                <w:szCs w:val="20"/>
+                <w:color w:val="000000"/>
+              </w:rPr>
+              <w:t xml:space="preserve">25,663</w:t>
             </w:r>
           </w:p>
         </w:tc>
@@ -637,17 +636,17 @@
           <w:p>
             <w:pPr>
               <w:jc w:val="right"/>
-              <w:spacing w:after="40" w:before="40"/>
-              <w:ind w:firstLine="0" w:left="100" w:right="100"/>
-            </w:pPr>
-            <w:r xmlns:w="http://schemas.openxmlformats.org/wordprocessingml/2006/main" xmlns:wp="http://schemas.openxmlformats.org/drawingml/2006/wordprocessingDrawing" xmlns:r="http://schemas.openxmlformats.org/officeDocument/2006/relationships" xmlns:w14="http://schemas.microsoft.com/office/word/2010/wordml">
-              <w:rPr>
-                <w:rFonts w:ascii="Times New Roman" w:hAnsi="Times New Roman" w:eastAsia="Times New Roman" w:cs="Times New Roman"/>
-                <w:sz w:val="20"/>
-                <w:szCs w:val="20"/>
-                <w:color w:val="111111"/>
-              </w:rPr>
-              <w:t xml:space="preserve">27649</w:t>
+              <w:spacing w:after="60" w:before="60" w:line="240"/>
+              <w:ind w:firstLine="0" w:left="60" w:right="60"/>
+            </w:pPr>
+            <w:r xmlns:w="http://schemas.openxmlformats.org/wordprocessingml/2006/main" xmlns:wp="http://schemas.openxmlformats.org/drawingml/2006/wordprocessingDrawing" xmlns:r="http://schemas.openxmlformats.org/officeDocument/2006/relationships" xmlns:w14="http://schemas.microsoft.com/office/word/2010/wordml">
+              <w:rPr>
+                <w:rFonts w:ascii="Times New Roman" w:hAnsi="Times New Roman" w:eastAsia="Times New Roman" w:cs="Times New Roman"/>
+                <w:sz w:val="20"/>
+                <w:szCs w:val="20"/>
+                <w:color w:val="000000"/>
+              </w:rPr>
+              <w:t xml:space="preserve">27,620</w:t>
             </w:r>
           </w:p>
         </w:tc>
@@ -666,17 +665,17 @@
           <w:p>
             <w:pPr>
               <w:jc w:val="right"/>
-              <w:spacing w:after="40" w:before="40"/>
-              <w:ind w:firstLine="0" w:left="100" w:right="100"/>
-            </w:pPr>
-            <w:r xmlns:w="http://schemas.openxmlformats.org/wordprocessingml/2006/main" xmlns:wp="http://schemas.openxmlformats.org/drawingml/2006/wordprocessingDrawing" xmlns:r="http://schemas.openxmlformats.org/officeDocument/2006/relationships" xmlns:w14="http://schemas.microsoft.com/office/word/2010/wordml">
-              <w:rPr>
-                <w:rFonts w:ascii="Times New Roman" w:hAnsi="Times New Roman" w:eastAsia="Times New Roman" w:cs="Times New Roman"/>
-                <w:sz w:val="20"/>
-                <w:szCs w:val="20"/>
-                <w:color w:val="111111"/>
-              </w:rPr>
-              <w:t xml:space="preserve">25946</w:t>
+              <w:spacing w:after="60" w:before="60" w:line="240"/>
+              <w:ind w:firstLine="0" w:left="60" w:right="60"/>
+            </w:pPr>
+            <w:r xmlns:w="http://schemas.openxmlformats.org/wordprocessingml/2006/main" xmlns:wp="http://schemas.openxmlformats.org/drawingml/2006/wordprocessingDrawing" xmlns:r="http://schemas.openxmlformats.org/officeDocument/2006/relationships" xmlns:w14="http://schemas.microsoft.com/office/word/2010/wordml">
+              <w:rPr>
+                <w:rFonts w:ascii="Times New Roman" w:hAnsi="Times New Roman" w:eastAsia="Times New Roman" w:cs="Times New Roman"/>
+                <w:sz w:val="20"/>
+                <w:szCs w:val="20"/>
+                <w:color w:val="000000"/>
+              </w:rPr>
+              <w:t xml:space="preserve">25,939</w:t>
             </w:r>
           </w:p>
         </w:tc>
@@ -695,17 +694,17 @@
           <w:p>
             <w:pPr>
               <w:jc w:val="right"/>
-              <w:spacing w:after="40" w:before="40"/>
-              <w:ind w:firstLine="0" w:left="100" w:right="100"/>
-            </w:pPr>
-            <w:r xmlns:w="http://schemas.openxmlformats.org/wordprocessingml/2006/main" xmlns:wp="http://schemas.openxmlformats.org/drawingml/2006/wordprocessingDrawing" xmlns:r="http://schemas.openxmlformats.org/officeDocument/2006/relationships" xmlns:w14="http://schemas.microsoft.com/office/word/2010/wordml">
-              <w:rPr>
-                <w:rFonts w:ascii="Times New Roman" w:hAnsi="Times New Roman" w:eastAsia="Times New Roman" w:cs="Times New Roman"/>
-                <w:sz w:val="20"/>
-                <w:szCs w:val="20"/>
-                <w:color w:val="111111"/>
-              </w:rPr>
-              <w:t xml:space="preserve">29336</w:t>
+              <w:spacing w:after="60" w:before="60" w:line="240"/>
+              <w:ind w:firstLine="0" w:left="60" w:right="60"/>
+            </w:pPr>
+            <w:r xmlns:w="http://schemas.openxmlformats.org/wordprocessingml/2006/main" xmlns:wp="http://schemas.openxmlformats.org/drawingml/2006/wordprocessingDrawing" xmlns:r="http://schemas.openxmlformats.org/officeDocument/2006/relationships" xmlns:w14="http://schemas.microsoft.com/office/word/2010/wordml">
+              <w:rPr>
+                <w:rFonts w:ascii="Times New Roman" w:hAnsi="Times New Roman" w:eastAsia="Times New Roman" w:cs="Times New Roman"/>
+                <w:sz w:val="20"/>
+                <w:szCs w:val="20"/>
+                <w:color w:val="000000"/>
+              </w:rPr>
+              <w:t xml:space="preserve">29,278</w:t>
             </w:r>
           </w:p>
         </w:tc>
@@ -724,17 +723,17 @@
           <w:p>
             <w:pPr>
               <w:jc w:val="right"/>
-              <w:spacing w:after="40" w:before="40"/>
-              <w:ind w:firstLine="0" w:left="100" w:right="100"/>
-            </w:pPr>
-            <w:r xmlns:w="http://schemas.openxmlformats.org/wordprocessingml/2006/main" xmlns:wp="http://schemas.openxmlformats.org/drawingml/2006/wordprocessingDrawing" xmlns:r="http://schemas.openxmlformats.org/officeDocument/2006/relationships" xmlns:w14="http://schemas.microsoft.com/office/word/2010/wordml">
-              <w:rPr>
-                <w:rFonts w:ascii="Times New Roman" w:hAnsi="Times New Roman" w:eastAsia="Times New Roman" w:cs="Times New Roman"/>
-                <w:sz w:val="20"/>
-                <w:szCs w:val="20"/>
-                <w:color w:val="111111"/>
-              </w:rPr>
-              <w:t xml:space="preserve">51334</w:t>
+              <w:spacing w:after="60" w:before="60" w:line="240"/>
+              <w:ind w:firstLine="0" w:left="60" w:right="60"/>
+            </w:pPr>
+            <w:r xmlns:w="http://schemas.openxmlformats.org/wordprocessingml/2006/main" xmlns:wp="http://schemas.openxmlformats.org/drawingml/2006/wordprocessingDrawing" xmlns:r="http://schemas.openxmlformats.org/officeDocument/2006/relationships" xmlns:w14="http://schemas.microsoft.com/office/word/2010/wordml">
+              <w:rPr>
+                <w:rFonts w:ascii="Times New Roman" w:hAnsi="Times New Roman" w:eastAsia="Times New Roman" w:cs="Times New Roman"/>
+                <w:sz w:val="20"/>
+                <w:szCs w:val="20"/>
+                <w:color w:val="000000"/>
+              </w:rPr>
+              <w:t xml:space="preserve">51,220</w:t>
             </w:r>
           </w:p>
         </w:tc>
@@ -753,17 +752,17 @@
           <w:p>
             <w:pPr>
               <w:jc w:val="right"/>
-              <w:spacing w:after="40" w:before="40"/>
-              <w:ind w:firstLine="0" w:left="100" w:right="100"/>
-            </w:pPr>
-            <w:r xmlns:w="http://schemas.openxmlformats.org/wordprocessingml/2006/main" xmlns:wp="http://schemas.openxmlformats.org/drawingml/2006/wordprocessingDrawing" xmlns:r="http://schemas.openxmlformats.org/officeDocument/2006/relationships" xmlns:w14="http://schemas.microsoft.com/office/word/2010/wordml">
-              <w:rPr>
-                <w:rFonts w:ascii="Times New Roman" w:hAnsi="Times New Roman" w:eastAsia="Times New Roman" w:cs="Times New Roman"/>
-                <w:sz w:val="20"/>
-                <w:szCs w:val="20"/>
-                <w:color w:val="111111"/>
-              </w:rPr>
-              <w:t xml:space="preserve">48642</w:t>
+              <w:spacing w:after="60" w:before="60" w:line="240"/>
+              <w:ind w:firstLine="0" w:left="60" w:right="60"/>
+            </w:pPr>
+            <w:r xmlns:w="http://schemas.openxmlformats.org/wordprocessingml/2006/main" xmlns:wp="http://schemas.openxmlformats.org/drawingml/2006/wordprocessingDrawing" xmlns:r="http://schemas.openxmlformats.org/officeDocument/2006/relationships" xmlns:w14="http://schemas.microsoft.com/office/word/2010/wordml">
+              <w:rPr>
+                <w:rFonts w:ascii="Times New Roman" w:hAnsi="Times New Roman" w:eastAsia="Times New Roman" w:cs="Times New Roman"/>
+                <w:sz w:val="20"/>
+                <w:szCs w:val="20"/>
+                <w:color w:val="000000"/>
+              </w:rPr>
+              <w:t xml:space="preserve">48,547</w:t>
             </w:r>
           </w:p>
         </w:tc>
@@ -782,17 +781,17 @@
           <w:p>
             <w:pPr>
               <w:jc w:val="right"/>
-              <w:spacing w:after="40" w:before="40"/>
-              <w:ind w:firstLine="0" w:left="100" w:right="100"/>
-            </w:pPr>
-            <w:r xmlns:w="http://schemas.openxmlformats.org/wordprocessingml/2006/main" xmlns:wp="http://schemas.openxmlformats.org/drawingml/2006/wordprocessingDrawing" xmlns:r="http://schemas.openxmlformats.org/officeDocument/2006/relationships" xmlns:w14="http://schemas.microsoft.com/office/word/2010/wordml">
-              <w:rPr>
-                <w:rFonts w:ascii="Times New Roman" w:hAnsi="Times New Roman" w:eastAsia="Times New Roman" w:cs="Times New Roman"/>
-                <w:sz w:val="20"/>
-                <w:szCs w:val="20"/>
-                <w:color w:val="111111"/>
-              </w:rPr>
-              <w:t xml:space="preserve">54057</w:t>
+              <w:spacing w:after="60" w:before="60" w:line="240"/>
+              <w:ind w:firstLine="0" w:left="60" w:right="60"/>
+            </w:pPr>
+            <w:r xmlns:w="http://schemas.openxmlformats.org/wordprocessingml/2006/main" xmlns:wp="http://schemas.openxmlformats.org/drawingml/2006/wordprocessingDrawing" xmlns:r="http://schemas.openxmlformats.org/officeDocument/2006/relationships" xmlns:w14="http://schemas.microsoft.com/office/word/2010/wordml">
+              <w:rPr>
+                <w:rFonts w:ascii="Times New Roman" w:hAnsi="Times New Roman" w:eastAsia="Times New Roman" w:cs="Times New Roman"/>
+                <w:sz w:val="20"/>
+                <w:szCs w:val="20"/>
+                <w:color w:val="000000"/>
+              </w:rPr>
+              <w:t xml:space="preserve">53,796</w:t>
             </w:r>
           </w:p>
         </w:tc>
@@ -800,7 +799,7 @@
       <w:tr>
         <w:trPr>
           <w:cantSplit/>
-          <w:trHeight w:val="249" w:hRule="auto"/>
+          <w:trHeight w:val="328" w:hRule="auto"/>
         </w:trPr>
         <w:tc>
           <w:tcPr>
@@ -817,15 +816,15 @@
           <w:p>
             <w:pPr>
               <w:jc w:val="left"/>
-              <w:spacing w:after="40" w:before="40"/>
-              <w:ind w:firstLine="0" w:left="100" w:right="100"/>
-            </w:pPr>
-            <w:r xmlns:w="http://schemas.openxmlformats.org/wordprocessingml/2006/main" xmlns:wp="http://schemas.openxmlformats.org/drawingml/2006/wordprocessingDrawing" xmlns:r="http://schemas.openxmlformats.org/officeDocument/2006/relationships" xmlns:w14="http://schemas.microsoft.com/office/word/2010/wordml">
-              <w:rPr>
-                <w:rFonts w:ascii="Times New Roman" w:hAnsi="Times New Roman" w:eastAsia="Times New Roman" w:cs="Times New Roman"/>
-                <w:sz w:val="20"/>
-                <w:szCs w:val="20"/>
-                <w:color w:val="111111"/>
+              <w:spacing w:after="60" w:before="60" w:line="240"/>
+              <w:ind w:firstLine="0" w:left="60" w:right="60"/>
+            </w:pPr>
+            <w:r xmlns:w="http://schemas.openxmlformats.org/wordprocessingml/2006/main" xmlns:wp="http://schemas.openxmlformats.org/drawingml/2006/wordprocessingDrawing" xmlns:r="http://schemas.openxmlformats.org/officeDocument/2006/relationships" xmlns:w14="http://schemas.microsoft.com/office/word/2010/wordml">
+              <w:rPr>
+                <w:rFonts w:ascii="Times New Roman" w:hAnsi="Times New Roman" w:eastAsia="Times New Roman" w:cs="Times New Roman"/>
+                <w:sz w:val="20"/>
+                <w:szCs w:val="20"/>
+                <w:color w:val="000000"/>
               </w:rPr>
               <w:t xml:space="preserve">GAM Poisson</w:t>
             </w:r>
@@ -846,17 +845,17 @@
           <w:p>
             <w:pPr>
               <w:jc w:val="right"/>
-              <w:spacing w:after="40" w:before="40"/>
-              <w:ind w:firstLine="0" w:left="100" w:right="100"/>
-            </w:pPr>
-            <w:r xmlns:w="http://schemas.openxmlformats.org/wordprocessingml/2006/main" xmlns:wp="http://schemas.openxmlformats.org/drawingml/2006/wordprocessingDrawing" xmlns:r="http://schemas.openxmlformats.org/officeDocument/2006/relationships" xmlns:w14="http://schemas.microsoft.com/office/word/2010/wordml">
-              <w:rPr>
-                <w:rFonts w:ascii="Times New Roman" w:hAnsi="Times New Roman" w:eastAsia="Times New Roman" w:cs="Times New Roman"/>
-                <w:sz w:val="20"/>
-                <w:szCs w:val="20"/>
-                <w:color w:val="111111"/>
-              </w:rPr>
-              <w:t xml:space="preserve">23639</w:t>
+              <w:spacing w:after="60" w:before="60" w:line="240"/>
+              <w:ind w:firstLine="0" w:left="60" w:right="60"/>
+            </w:pPr>
+            <w:r xmlns:w="http://schemas.openxmlformats.org/wordprocessingml/2006/main" xmlns:wp="http://schemas.openxmlformats.org/drawingml/2006/wordprocessingDrawing" xmlns:r="http://schemas.openxmlformats.org/officeDocument/2006/relationships" xmlns:w14="http://schemas.microsoft.com/office/word/2010/wordml">
+              <w:rPr>
+                <w:rFonts w:ascii="Times New Roman" w:hAnsi="Times New Roman" w:eastAsia="Times New Roman" w:cs="Times New Roman"/>
+                <w:sz w:val="20"/>
+                <w:szCs w:val="20"/>
+                <w:color w:val="000000"/>
+              </w:rPr>
+              <w:t xml:space="preserve">23,590</w:t>
             </w:r>
           </w:p>
         </w:tc>
@@ -875,17 +874,17 @@
           <w:p>
             <w:pPr>
               <w:jc w:val="right"/>
-              <w:spacing w:after="40" w:before="40"/>
-              <w:ind w:firstLine="0" w:left="100" w:right="100"/>
-            </w:pPr>
-            <w:r xmlns:w="http://schemas.openxmlformats.org/wordprocessingml/2006/main" xmlns:wp="http://schemas.openxmlformats.org/drawingml/2006/wordprocessingDrawing" xmlns:r="http://schemas.openxmlformats.org/officeDocument/2006/relationships" xmlns:w14="http://schemas.microsoft.com/office/word/2010/wordml">
-              <w:rPr>
-                <w:rFonts w:ascii="Times New Roman" w:hAnsi="Times New Roman" w:eastAsia="Times New Roman" w:cs="Times New Roman"/>
-                <w:sz w:val="20"/>
-                <w:szCs w:val="20"/>
-                <w:color w:val="111111"/>
-              </w:rPr>
-              <w:t xml:space="preserve">22968</w:t>
+              <w:spacing w:after="60" w:before="60" w:line="240"/>
+              <w:ind w:firstLine="0" w:left="60" w:right="60"/>
+            </w:pPr>
+            <w:r xmlns:w="http://schemas.openxmlformats.org/wordprocessingml/2006/main" xmlns:wp="http://schemas.openxmlformats.org/drawingml/2006/wordprocessingDrawing" xmlns:r="http://schemas.openxmlformats.org/officeDocument/2006/relationships" xmlns:w14="http://schemas.microsoft.com/office/word/2010/wordml">
+              <w:rPr>
+                <w:rFonts w:ascii="Times New Roman" w:hAnsi="Times New Roman" w:eastAsia="Times New Roman" w:cs="Times New Roman"/>
+                <w:sz w:val="20"/>
+                <w:szCs w:val="20"/>
+                <w:color w:val="000000"/>
+              </w:rPr>
+              <w:t xml:space="preserve">22,915</w:t>
             </w:r>
           </w:p>
         </w:tc>
@@ -904,17 +903,17 @@
           <w:p>
             <w:pPr>
               <w:jc w:val="right"/>
-              <w:spacing w:after="40" w:before="40"/>
-              <w:ind w:firstLine="0" w:left="100" w:right="100"/>
-            </w:pPr>
-            <w:r xmlns:w="http://schemas.openxmlformats.org/wordprocessingml/2006/main" xmlns:wp="http://schemas.openxmlformats.org/drawingml/2006/wordprocessingDrawing" xmlns:r="http://schemas.openxmlformats.org/officeDocument/2006/relationships" xmlns:w14="http://schemas.microsoft.com/office/word/2010/wordml">
-              <w:rPr>
-                <w:rFonts w:ascii="Times New Roman" w:hAnsi="Times New Roman" w:eastAsia="Times New Roman" w:cs="Times New Roman"/>
-                <w:sz w:val="20"/>
-                <w:szCs w:val="20"/>
-                <w:color w:val="111111"/>
-              </w:rPr>
-              <w:t xml:space="preserve">24314</w:t>
+              <w:spacing w:after="60" w:before="60" w:line="240"/>
+              <w:ind w:firstLine="0" w:left="60" w:right="60"/>
+            </w:pPr>
+            <w:r xmlns:w="http://schemas.openxmlformats.org/wordprocessingml/2006/main" xmlns:wp="http://schemas.openxmlformats.org/drawingml/2006/wordprocessingDrawing" xmlns:r="http://schemas.openxmlformats.org/officeDocument/2006/relationships" xmlns:w14="http://schemas.microsoft.com/office/word/2010/wordml">
+              <w:rPr>
+                <w:rFonts w:ascii="Times New Roman" w:hAnsi="Times New Roman" w:eastAsia="Times New Roman" w:cs="Times New Roman"/>
+                <w:sz w:val="20"/>
+                <w:szCs w:val="20"/>
+                <w:color w:val="000000"/>
+              </w:rPr>
+              <w:t xml:space="preserve">24,284</w:t>
             </w:r>
           </w:p>
         </w:tc>
@@ -933,17 +932,17 @@
           <w:p>
             <w:pPr>
               <w:jc w:val="right"/>
-              <w:spacing w:after="40" w:before="40"/>
-              <w:ind w:firstLine="0" w:left="100" w:right="100"/>
-            </w:pPr>
-            <w:r xmlns:w="http://schemas.openxmlformats.org/wordprocessingml/2006/main" xmlns:wp="http://schemas.openxmlformats.org/drawingml/2006/wordprocessingDrawing" xmlns:r="http://schemas.openxmlformats.org/officeDocument/2006/relationships" xmlns:w14="http://schemas.microsoft.com/office/word/2010/wordml">
-              <w:rPr>
-                <w:rFonts w:ascii="Times New Roman" w:hAnsi="Times New Roman" w:eastAsia="Times New Roman" w:cs="Times New Roman"/>
-                <w:sz w:val="20"/>
-                <w:szCs w:val="20"/>
-                <w:color w:val="111111"/>
-              </w:rPr>
-              <w:t xml:space="preserve">27619</w:t>
+              <w:spacing w:after="60" w:before="60" w:line="240"/>
+              <w:ind w:firstLine="0" w:left="60" w:right="60"/>
+            </w:pPr>
+            <w:r xmlns:w="http://schemas.openxmlformats.org/wordprocessingml/2006/main" xmlns:wp="http://schemas.openxmlformats.org/drawingml/2006/wordprocessingDrawing" xmlns:r="http://schemas.openxmlformats.org/officeDocument/2006/relationships" xmlns:w14="http://schemas.microsoft.com/office/word/2010/wordml">
+              <w:rPr>
+                <w:rFonts w:ascii="Times New Roman" w:hAnsi="Times New Roman" w:eastAsia="Times New Roman" w:cs="Times New Roman"/>
+                <w:sz w:val="20"/>
+                <w:szCs w:val="20"/>
+                <w:color w:val="000000"/>
+              </w:rPr>
+              <w:t xml:space="preserve">27,567</w:t>
             </w:r>
           </w:p>
         </w:tc>
@@ -962,17 +961,17 @@
           <w:p>
             <w:pPr>
               <w:jc w:val="right"/>
-              <w:spacing w:after="40" w:before="40"/>
-              <w:ind w:firstLine="0" w:left="100" w:right="100"/>
-            </w:pPr>
-            <w:r xmlns:w="http://schemas.openxmlformats.org/wordprocessingml/2006/main" xmlns:wp="http://schemas.openxmlformats.org/drawingml/2006/wordprocessingDrawing" xmlns:r="http://schemas.openxmlformats.org/officeDocument/2006/relationships" xmlns:w14="http://schemas.microsoft.com/office/word/2010/wordml">
-              <w:rPr>
-                <w:rFonts w:ascii="Times New Roman" w:hAnsi="Times New Roman" w:eastAsia="Times New Roman" w:cs="Times New Roman"/>
-                <w:sz w:val="20"/>
-                <w:szCs w:val="20"/>
-                <w:color w:val="111111"/>
-              </w:rPr>
-              <w:t xml:space="preserve">26946</w:t>
+              <w:spacing w:after="60" w:before="60" w:line="240"/>
+              <w:ind w:firstLine="0" w:left="60" w:right="60"/>
+            </w:pPr>
+            <w:r xmlns:w="http://schemas.openxmlformats.org/wordprocessingml/2006/main" xmlns:wp="http://schemas.openxmlformats.org/drawingml/2006/wordprocessingDrawing" xmlns:r="http://schemas.openxmlformats.org/officeDocument/2006/relationships" xmlns:w14="http://schemas.microsoft.com/office/word/2010/wordml">
+              <w:rPr>
+                <w:rFonts w:ascii="Times New Roman" w:hAnsi="Times New Roman" w:eastAsia="Times New Roman" w:cs="Times New Roman"/>
+                <w:sz w:val="20"/>
+                <w:szCs w:val="20"/>
+                <w:color w:val="000000"/>
+              </w:rPr>
+              <w:t xml:space="preserve">26,914</w:t>
             </w:r>
           </w:p>
         </w:tc>
@@ -991,17 +990,17 @@
           <w:p>
             <w:pPr>
               <w:jc w:val="right"/>
-              <w:spacing w:after="40" w:before="40"/>
-              <w:ind w:firstLine="0" w:left="100" w:right="100"/>
-            </w:pPr>
-            <w:r xmlns:w="http://schemas.openxmlformats.org/wordprocessingml/2006/main" xmlns:wp="http://schemas.openxmlformats.org/drawingml/2006/wordprocessingDrawing" xmlns:r="http://schemas.openxmlformats.org/officeDocument/2006/relationships" xmlns:w14="http://schemas.microsoft.com/office/word/2010/wordml">
-              <w:rPr>
-                <w:rFonts w:ascii="Times New Roman" w:hAnsi="Times New Roman" w:eastAsia="Times New Roman" w:cs="Times New Roman"/>
-                <w:sz w:val="20"/>
-                <w:szCs w:val="20"/>
-                <w:color w:val="111111"/>
-              </w:rPr>
-              <w:t xml:space="preserve">28316</w:t>
+              <w:spacing w:after="60" w:before="60" w:line="240"/>
+              <w:ind w:firstLine="0" w:left="60" w:right="60"/>
+            </w:pPr>
+            <w:r xmlns:w="http://schemas.openxmlformats.org/wordprocessingml/2006/main" xmlns:wp="http://schemas.openxmlformats.org/drawingml/2006/wordprocessingDrawing" xmlns:r="http://schemas.openxmlformats.org/officeDocument/2006/relationships" xmlns:w14="http://schemas.microsoft.com/office/word/2010/wordml">
+              <w:rPr>
+                <w:rFonts w:ascii="Times New Roman" w:hAnsi="Times New Roman" w:eastAsia="Times New Roman" w:cs="Times New Roman"/>
+                <w:sz w:val="20"/>
+                <w:szCs w:val="20"/>
+                <w:color w:val="000000"/>
+              </w:rPr>
+              <w:t xml:space="preserve">28,279</w:t>
             </w:r>
           </w:p>
         </w:tc>
@@ -1020,17 +1019,17 @@
           <w:p>
             <w:pPr>
               <w:jc w:val="right"/>
-              <w:spacing w:after="40" w:before="40"/>
-              <w:ind w:firstLine="0" w:left="100" w:right="100"/>
-            </w:pPr>
-            <w:r xmlns:w="http://schemas.openxmlformats.org/wordprocessingml/2006/main" xmlns:wp="http://schemas.openxmlformats.org/drawingml/2006/wordprocessingDrawing" xmlns:r="http://schemas.openxmlformats.org/officeDocument/2006/relationships" xmlns:w14="http://schemas.microsoft.com/office/word/2010/wordml">
-              <w:rPr>
-                <w:rFonts w:ascii="Times New Roman" w:hAnsi="Times New Roman" w:eastAsia="Times New Roman" w:cs="Times New Roman"/>
-                <w:sz w:val="20"/>
-                <w:szCs w:val="20"/>
-                <w:color w:val="111111"/>
-              </w:rPr>
-              <w:t xml:space="preserve">51259</w:t>
+              <w:spacing w:after="60" w:before="60" w:line="240"/>
+              <w:ind w:firstLine="0" w:left="60" w:right="60"/>
+            </w:pPr>
+            <w:r xmlns:w="http://schemas.openxmlformats.org/wordprocessingml/2006/main" xmlns:wp="http://schemas.openxmlformats.org/drawingml/2006/wordprocessingDrawing" xmlns:r="http://schemas.openxmlformats.org/officeDocument/2006/relationships" xmlns:w14="http://schemas.microsoft.com/office/word/2010/wordml">
+              <w:rPr>
+                <w:rFonts w:ascii="Times New Roman" w:hAnsi="Times New Roman" w:eastAsia="Times New Roman" w:cs="Times New Roman"/>
+                <w:sz w:val="20"/>
+                <w:szCs w:val="20"/>
+                <w:color w:val="000000"/>
+              </w:rPr>
+              <w:t xml:space="preserve">51,156</w:t>
             </w:r>
           </w:p>
         </w:tc>
@@ -1049,17 +1048,17 @@
           <w:p>
             <w:pPr>
               <w:jc w:val="right"/>
-              <w:spacing w:after="40" w:before="40"/>
-              <w:ind w:firstLine="0" w:left="100" w:right="100"/>
-            </w:pPr>
-            <w:r xmlns:w="http://schemas.openxmlformats.org/wordprocessingml/2006/main" xmlns:wp="http://schemas.openxmlformats.org/drawingml/2006/wordprocessingDrawing" xmlns:r="http://schemas.openxmlformats.org/officeDocument/2006/relationships" xmlns:w14="http://schemas.microsoft.com/office/word/2010/wordml">
-              <w:rPr>
-                <w:rFonts w:ascii="Times New Roman" w:hAnsi="Times New Roman" w:eastAsia="Times New Roman" w:cs="Times New Roman"/>
-                <w:sz w:val="20"/>
-                <w:szCs w:val="20"/>
-                <w:color w:val="111111"/>
-              </w:rPr>
-              <w:t xml:space="preserve">50332</w:t>
+              <w:spacing w:after="60" w:before="60" w:line="240"/>
+              <w:ind w:firstLine="0" w:left="60" w:right="60"/>
+            </w:pPr>
+            <w:r xmlns:w="http://schemas.openxmlformats.org/wordprocessingml/2006/main" xmlns:wp="http://schemas.openxmlformats.org/drawingml/2006/wordprocessingDrawing" xmlns:r="http://schemas.openxmlformats.org/officeDocument/2006/relationships" xmlns:w14="http://schemas.microsoft.com/office/word/2010/wordml">
+              <w:rPr>
+                <w:rFonts w:ascii="Times New Roman" w:hAnsi="Times New Roman" w:eastAsia="Times New Roman" w:cs="Times New Roman"/>
+                <w:sz w:val="20"/>
+                <w:szCs w:val="20"/>
+                <w:color w:val="000000"/>
+              </w:rPr>
+              <w:t xml:space="preserve">50,238</w:t>
             </w:r>
           </w:p>
         </w:tc>
@@ -1078,17 +1077,17 @@
           <w:p>
             <w:pPr>
               <w:jc w:val="right"/>
-              <w:spacing w:after="40" w:before="40"/>
-              <w:ind w:firstLine="0" w:left="100" w:right="100"/>
-            </w:pPr>
-            <w:r xmlns:w="http://schemas.openxmlformats.org/wordprocessingml/2006/main" xmlns:wp="http://schemas.openxmlformats.org/drawingml/2006/wordprocessingDrawing" xmlns:r="http://schemas.openxmlformats.org/officeDocument/2006/relationships" xmlns:w14="http://schemas.microsoft.com/office/word/2010/wordml">
-              <w:rPr>
-                <w:rFonts w:ascii="Times New Roman" w:hAnsi="Times New Roman" w:eastAsia="Times New Roman" w:cs="Times New Roman"/>
-                <w:sz w:val="20"/>
-                <w:szCs w:val="20"/>
-                <w:color w:val="111111"/>
-              </w:rPr>
-              <w:t xml:space="preserve">52228</w:t>
+              <w:spacing w:after="60" w:before="60" w:line="240"/>
+              <w:ind w:firstLine="0" w:left="60" w:right="60"/>
+            </w:pPr>
+            <w:r xmlns:w="http://schemas.openxmlformats.org/wordprocessingml/2006/main" xmlns:wp="http://schemas.openxmlformats.org/drawingml/2006/wordprocessingDrawing" xmlns:r="http://schemas.openxmlformats.org/officeDocument/2006/relationships" xmlns:w14="http://schemas.microsoft.com/office/word/2010/wordml">
+              <w:rPr>
+                <w:rFonts w:ascii="Times New Roman" w:hAnsi="Times New Roman" w:eastAsia="Times New Roman" w:cs="Times New Roman"/>
+                <w:sz w:val="20"/>
+                <w:szCs w:val="20"/>
+                <w:color w:val="000000"/>
+              </w:rPr>
+              <w:t xml:space="preserve">52,129</w:t>
             </w:r>
           </w:p>
         </w:tc>
@@ -1096,7 +1095,7 @@
       <w:tr>
         <w:trPr>
           <w:cantSplit/>
-          <w:trHeight w:val="289" w:hRule="auto"/>
+          <w:trHeight w:val="342" w:hRule="auto"/>
         </w:trPr>
         <w:tc>
           <w:tcPr>
@@ -1113,15 +1112,15 @@
           <w:p>
             <w:pPr>
               <w:jc w:val="left"/>
-              <w:spacing w:after="40" w:before="40"/>
-              <w:ind w:firstLine="0" w:left="100" w:right="100"/>
-            </w:pPr>
-            <w:r xmlns:w="http://schemas.openxmlformats.org/wordprocessingml/2006/main" xmlns:wp="http://schemas.openxmlformats.org/drawingml/2006/wordprocessingDrawing" xmlns:r="http://schemas.openxmlformats.org/officeDocument/2006/relationships" xmlns:w14="http://schemas.microsoft.com/office/word/2010/wordml">
-              <w:rPr>
-                <w:rFonts w:ascii="Times New Roman" w:hAnsi="Times New Roman" w:eastAsia="Times New Roman" w:cs="Times New Roman"/>
-                <w:sz w:val="20"/>
-                <w:szCs w:val="20"/>
-                <w:color w:val="111111"/>
+              <w:spacing w:after="60" w:before="60" w:line="240"/>
+              <w:ind w:firstLine="0" w:left="60" w:right="60"/>
+            </w:pPr>
+            <w:r xmlns:w="http://schemas.openxmlformats.org/wordprocessingml/2006/main" xmlns:wp="http://schemas.openxmlformats.org/drawingml/2006/wordprocessingDrawing" xmlns:r="http://schemas.openxmlformats.org/officeDocument/2006/relationships" xmlns:w14="http://schemas.microsoft.com/office/word/2010/wordml">
+              <w:rPr>
+                <w:rFonts w:ascii="Times New Roman" w:hAnsi="Times New Roman" w:eastAsia="Times New Roman" w:cs="Times New Roman"/>
+                <w:sz w:val="20"/>
+                <w:szCs w:val="20"/>
+                <w:color w:val="000000"/>
               </w:rPr>
               <w:t xml:space="preserve">GLM Poisson (Serfling)</w:t>
             </w:r>
@@ -1142,17 +1141,17 @@
           <w:p>
             <w:pPr>
               <w:jc w:val="right"/>
-              <w:spacing w:after="40" w:before="40"/>
-              <w:ind w:firstLine="0" w:left="100" w:right="100"/>
-            </w:pPr>
-            <w:r xmlns:w="http://schemas.openxmlformats.org/wordprocessingml/2006/main" xmlns:wp="http://schemas.openxmlformats.org/drawingml/2006/wordprocessingDrawing" xmlns:r="http://schemas.openxmlformats.org/officeDocument/2006/relationships" xmlns:w14="http://schemas.microsoft.com/office/word/2010/wordml">
-              <w:rPr>
-                <w:rFonts w:ascii="Times New Roman" w:hAnsi="Times New Roman" w:eastAsia="Times New Roman" w:cs="Times New Roman"/>
-                <w:sz w:val="20"/>
-                <w:szCs w:val="20"/>
-                <w:color w:val="111111"/>
-              </w:rPr>
-              <w:t xml:space="preserve">23256</w:t>
+              <w:spacing w:after="60" w:before="60" w:line="240"/>
+              <w:ind w:firstLine="0" w:left="60" w:right="60"/>
+            </w:pPr>
+            <w:r xmlns:w="http://schemas.openxmlformats.org/wordprocessingml/2006/main" xmlns:wp="http://schemas.openxmlformats.org/drawingml/2006/wordprocessingDrawing" xmlns:r="http://schemas.openxmlformats.org/officeDocument/2006/relationships" xmlns:w14="http://schemas.microsoft.com/office/word/2010/wordml">
+              <w:rPr>
+                <w:rFonts w:ascii="Times New Roman" w:hAnsi="Times New Roman" w:eastAsia="Times New Roman" w:cs="Times New Roman"/>
+                <w:sz w:val="20"/>
+                <w:szCs w:val="20"/>
+                <w:color w:val="000000"/>
+              </w:rPr>
+              <w:t xml:space="preserve">23,212</w:t>
             </w:r>
           </w:p>
         </w:tc>
@@ -1171,17 +1170,17 @@
           <w:p>
             <w:pPr>
               <w:jc w:val="right"/>
-              <w:spacing w:after="40" w:before="40"/>
-              <w:ind w:firstLine="0" w:left="100" w:right="100"/>
-            </w:pPr>
-            <w:r xmlns:w="http://schemas.openxmlformats.org/wordprocessingml/2006/main" xmlns:wp="http://schemas.openxmlformats.org/drawingml/2006/wordprocessingDrawing" xmlns:r="http://schemas.openxmlformats.org/officeDocument/2006/relationships" xmlns:w14="http://schemas.microsoft.com/office/word/2010/wordml">
-              <w:rPr>
-                <w:rFonts w:ascii="Times New Roman" w:hAnsi="Times New Roman" w:eastAsia="Times New Roman" w:cs="Times New Roman"/>
-                <w:sz w:val="20"/>
-                <w:szCs w:val="20"/>
-                <w:color w:val="111111"/>
-              </w:rPr>
-              <w:t xml:space="preserve">22585</w:t>
+              <w:spacing w:after="60" w:before="60" w:line="240"/>
+              <w:ind w:firstLine="0" w:left="60" w:right="60"/>
+            </w:pPr>
+            <w:r xmlns:w="http://schemas.openxmlformats.org/wordprocessingml/2006/main" xmlns:wp="http://schemas.openxmlformats.org/drawingml/2006/wordprocessingDrawing" xmlns:r="http://schemas.openxmlformats.org/officeDocument/2006/relationships" xmlns:w14="http://schemas.microsoft.com/office/word/2010/wordml">
+              <w:rPr>
+                <w:rFonts w:ascii="Times New Roman" w:hAnsi="Times New Roman" w:eastAsia="Times New Roman" w:cs="Times New Roman"/>
+                <w:sz w:val="20"/>
+                <w:szCs w:val="20"/>
+                <w:color w:val="000000"/>
+              </w:rPr>
+              <w:t xml:space="preserve">22,498</w:t>
             </w:r>
           </w:p>
         </w:tc>
@@ -1200,17 +1199,17 @@
           <w:p>
             <w:pPr>
               <w:jc w:val="right"/>
-              <w:spacing w:after="40" w:before="40"/>
-              <w:ind w:firstLine="0" w:left="100" w:right="100"/>
-            </w:pPr>
-            <w:r xmlns:w="http://schemas.openxmlformats.org/wordprocessingml/2006/main" xmlns:wp="http://schemas.openxmlformats.org/drawingml/2006/wordprocessingDrawing" xmlns:r="http://schemas.openxmlformats.org/officeDocument/2006/relationships" xmlns:w14="http://schemas.microsoft.com/office/word/2010/wordml">
-              <w:rPr>
-                <w:rFonts w:ascii="Times New Roman" w:hAnsi="Times New Roman" w:eastAsia="Times New Roman" w:cs="Times New Roman"/>
-                <w:sz w:val="20"/>
-                <w:szCs w:val="20"/>
-                <w:color w:val="111111"/>
-              </w:rPr>
-              <w:t xml:space="preserve">23931</w:t>
+              <w:spacing w:after="60" w:before="60" w:line="240"/>
+              <w:ind w:firstLine="0" w:left="60" w:right="60"/>
+            </w:pPr>
+            <w:r xmlns:w="http://schemas.openxmlformats.org/wordprocessingml/2006/main" xmlns:wp="http://schemas.openxmlformats.org/drawingml/2006/wordprocessingDrawing" xmlns:r="http://schemas.openxmlformats.org/officeDocument/2006/relationships" xmlns:w14="http://schemas.microsoft.com/office/word/2010/wordml">
+              <w:rPr>
+                <w:rFonts w:ascii="Times New Roman" w:hAnsi="Times New Roman" w:eastAsia="Times New Roman" w:cs="Times New Roman"/>
+                <w:sz w:val="20"/>
+                <w:szCs w:val="20"/>
+                <w:color w:val="000000"/>
+              </w:rPr>
+              <w:t xml:space="preserve">23,886</w:t>
             </w:r>
           </w:p>
         </w:tc>
@@ -1229,17 +1228,17 @@
           <w:p>
             <w:pPr>
               <w:jc w:val="right"/>
-              <w:spacing w:after="40" w:before="40"/>
-              <w:ind w:firstLine="0" w:left="100" w:right="100"/>
-            </w:pPr>
-            <w:r xmlns:w="http://schemas.openxmlformats.org/wordprocessingml/2006/main" xmlns:wp="http://schemas.openxmlformats.org/drawingml/2006/wordprocessingDrawing" xmlns:r="http://schemas.openxmlformats.org/officeDocument/2006/relationships" xmlns:w14="http://schemas.microsoft.com/office/word/2010/wordml">
-              <w:rPr>
-                <w:rFonts w:ascii="Times New Roman" w:hAnsi="Times New Roman" w:eastAsia="Times New Roman" w:cs="Times New Roman"/>
-                <w:sz w:val="20"/>
-                <w:szCs w:val="20"/>
-                <w:color w:val="111111"/>
-              </w:rPr>
-              <w:t xml:space="preserve">27181</w:t>
+              <w:spacing w:after="60" w:before="60" w:line="240"/>
+              <w:ind w:firstLine="0" w:left="60" w:right="60"/>
+            </w:pPr>
+            <w:r xmlns:w="http://schemas.openxmlformats.org/wordprocessingml/2006/main" xmlns:wp="http://schemas.openxmlformats.org/drawingml/2006/wordprocessingDrawing" xmlns:r="http://schemas.openxmlformats.org/officeDocument/2006/relationships" xmlns:w14="http://schemas.microsoft.com/office/word/2010/wordml">
+              <w:rPr>
+                <w:rFonts w:ascii="Times New Roman" w:hAnsi="Times New Roman" w:eastAsia="Times New Roman" w:cs="Times New Roman"/>
+                <w:sz w:val="20"/>
+                <w:szCs w:val="20"/>
+                <w:color w:val="000000"/>
+              </w:rPr>
+              <w:t xml:space="preserve">27,156</w:t>
             </w:r>
           </w:p>
         </w:tc>
@@ -1258,17 +1257,17 @@
           <w:p>
             <w:pPr>
               <w:jc w:val="right"/>
-              <w:spacing w:after="40" w:before="40"/>
-              <w:ind w:firstLine="0" w:left="100" w:right="100"/>
-            </w:pPr>
-            <w:r xmlns:w="http://schemas.openxmlformats.org/wordprocessingml/2006/main" xmlns:wp="http://schemas.openxmlformats.org/drawingml/2006/wordprocessingDrawing" xmlns:r="http://schemas.openxmlformats.org/officeDocument/2006/relationships" xmlns:w14="http://schemas.microsoft.com/office/word/2010/wordml">
-              <w:rPr>
-                <w:rFonts w:ascii="Times New Roman" w:hAnsi="Times New Roman" w:eastAsia="Times New Roman" w:cs="Times New Roman"/>
-                <w:sz w:val="20"/>
-                <w:szCs w:val="20"/>
-                <w:color w:val="111111"/>
-              </w:rPr>
-              <w:t xml:space="preserve">26427</w:t>
+              <w:spacing w:after="60" w:before="60" w:line="240"/>
+              <w:ind w:firstLine="0" w:left="60" w:right="60"/>
+            </w:pPr>
+            <w:r xmlns:w="http://schemas.openxmlformats.org/wordprocessingml/2006/main" xmlns:wp="http://schemas.openxmlformats.org/drawingml/2006/wordprocessingDrawing" xmlns:r="http://schemas.openxmlformats.org/officeDocument/2006/relationships" xmlns:w14="http://schemas.microsoft.com/office/word/2010/wordml">
+              <w:rPr>
+                <w:rFonts w:ascii="Times New Roman" w:hAnsi="Times New Roman" w:eastAsia="Times New Roman" w:cs="Times New Roman"/>
+                <w:sz w:val="20"/>
+                <w:szCs w:val="20"/>
+                <w:color w:val="000000"/>
+              </w:rPr>
+              <w:t xml:space="preserve">26,499</w:t>
             </w:r>
           </w:p>
         </w:tc>
@@ -1287,17 +1286,17 @@
           <w:p>
             <w:pPr>
               <w:jc w:val="right"/>
-              <w:spacing w:after="40" w:before="40"/>
-              <w:ind w:firstLine="0" w:left="100" w:right="100"/>
-            </w:pPr>
-            <w:r xmlns:w="http://schemas.openxmlformats.org/wordprocessingml/2006/main" xmlns:wp="http://schemas.openxmlformats.org/drawingml/2006/wordprocessingDrawing" xmlns:r="http://schemas.openxmlformats.org/officeDocument/2006/relationships" xmlns:w14="http://schemas.microsoft.com/office/word/2010/wordml">
-              <w:rPr>
-                <w:rFonts w:ascii="Times New Roman" w:hAnsi="Times New Roman" w:eastAsia="Times New Roman" w:cs="Times New Roman"/>
-                <w:sz w:val="20"/>
-                <w:szCs w:val="20"/>
-                <w:color w:val="111111"/>
-              </w:rPr>
-              <w:t xml:space="preserve">27913</w:t>
+              <w:spacing w:after="60" w:before="60" w:line="240"/>
+              <w:ind w:firstLine="0" w:left="60" w:right="60"/>
+            </w:pPr>
+            <w:r xmlns:w="http://schemas.openxmlformats.org/wordprocessingml/2006/main" xmlns:wp="http://schemas.openxmlformats.org/drawingml/2006/wordprocessingDrawing" xmlns:r="http://schemas.openxmlformats.org/officeDocument/2006/relationships" xmlns:w14="http://schemas.microsoft.com/office/word/2010/wordml">
+              <w:rPr>
+                <w:rFonts w:ascii="Times New Roman" w:hAnsi="Times New Roman" w:eastAsia="Times New Roman" w:cs="Times New Roman"/>
+                <w:sz w:val="20"/>
+                <w:szCs w:val="20"/>
+                <w:color w:val="000000"/>
+              </w:rPr>
+              <w:t xml:space="preserve">27,813</w:t>
             </w:r>
           </w:p>
         </w:tc>
@@ -1316,17 +1315,17 @@
           <w:p>
             <w:pPr>
               <w:jc w:val="right"/>
-              <w:spacing w:after="40" w:before="40"/>
-              <w:ind w:firstLine="0" w:left="100" w:right="100"/>
-            </w:pPr>
-            <w:r xmlns:w="http://schemas.openxmlformats.org/wordprocessingml/2006/main" xmlns:wp="http://schemas.openxmlformats.org/drawingml/2006/wordprocessingDrawing" xmlns:r="http://schemas.openxmlformats.org/officeDocument/2006/relationships" xmlns:w14="http://schemas.microsoft.com/office/word/2010/wordml">
-              <w:rPr>
-                <w:rFonts w:ascii="Times New Roman" w:hAnsi="Times New Roman" w:eastAsia="Times New Roman" w:cs="Times New Roman"/>
-                <w:sz w:val="20"/>
-                <w:szCs w:val="20"/>
-                <w:color w:val="111111"/>
-              </w:rPr>
-              <w:t xml:space="preserve">50437</w:t>
+              <w:spacing w:after="60" w:before="60" w:line="240"/>
+              <w:ind w:firstLine="0" w:left="60" w:right="60"/>
+            </w:pPr>
+            <w:r xmlns:w="http://schemas.openxmlformats.org/wordprocessingml/2006/main" xmlns:wp="http://schemas.openxmlformats.org/drawingml/2006/wordprocessingDrawing" xmlns:r="http://schemas.openxmlformats.org/officeDocument/2006/relationships" xmlns:w14="http://schemas.microsoft.com/office/word/2010/wordml">
+              <w:rPr>
+                <w:rFonts w:ascii="Times New Roman" w:hAnsi="Times New Roman" w:eastAsia="Times New Roman" w:cs="Times New Roman"/>
+                <w:sz w:val="20"/>
+                <w:szCs w:val="20"/>
+                <w:color w:val="000000"/>
+              </w:rPr>
+              <w:t xml:space="preserve">50,368</w:t>
             </w:r>
           </w:p>
         </w:tc>
@@ -1345,17 +1344,17 @@
           <w:p>
             <w:pPr>
               <w:jc w:val="right"/>
-              <w:spacing w:after="40" w:before="40"/>
-              <w:ind w:firstLine="0" w:left="100" w:right="100"/>
-            </w:pPr>
-            <w:r xmlns:w="http://schemas.openxmlformats.org/wordprocessingml/2006/main" xmlns:wp="http://schemas.openxmlformats.org/drawingml/2006/wordprocessingDrawing" xmlns:r="http://schemas.openxmlformats.org/officeDocument/2006/relationships" xmlns:w14="http://schemas.microsoft.com/office/word/2010/wordml">
-              <w:rPr>
-                <w:rFonts w:ascii="Times New Roman" w:hAnsi="Times New Roman" w:eastAsia="Times New Roman" w:cs="Times New Roman"/>
-                <w:sz w:val="20"/>
-                <w:szCs w:val="20"/>
-                <w:color w:val="111111"/>
-              </w:rPr>
-              <w:t xml:space="preserve">49483</w:t>
+              <w:spacing w:after="60" w:before="60" w:line="240"/>
+              <w:ind w:firstLine="0" w:left="60" w:right="60"/>
+            </w:pPr>
+            <w:r xmlns:w="http://schemas.openxmlformats.org/wordprocessingml/2006/main" xmlns:wp="http://schemas.openxmlformats.org/drawingml/2006/wordprocessingDrawing" xmlns:r="http://schemas.openxmlformats.org/officeDocument/2006/relationships" xmlns:w14="http://schemas.microsoft.com/office/word/2010/wordml">
+              <w:rPr>
+                <w:rFonts w:ascii="Times New Roman" w:hAnsi="Times New Roman" w:eastAsia="Times New Roman" w:cs="Times New Roman"/>
+                <w:sz w:val="20"/>
+                <w:szCs w:val="20"/>
+                <w:color w:val="000000"/>
+              </w:rPr>
+              <w:t xml:space="preserve">49,404</w:t>
             </w:r>
           </w:p>
         </w:tc>
@@ -1374,17 +1373,17 @@
           <w:p>
             <w:pPr>
               <w:jc w:val="right"/>
-              <w:spacing w:after="40" w:before="40"/>
-              <w:ind w:firstLine="0" w:left="100" w:right="100"/>
-            </w:pPr>
-            <w:r xmlns:w="http://schemas.openxmlformats.org/wordprocessingml/2006/main" xmlns:wp="http://schemas.openxmlformats.org/drawingml/2006/wordprocessingDrawing" xmlns:r="http://schemas.openxmlformats.org/officeDocument/2006/relationships" xmlns:w14="http://schemas.microsoft.com/office/word/2010/wordml">
-              <w:rPr>
-                <w:rFonts w:ascii="Times New Roman" w:hAnsi="Times New Roman" w:eastAsia="Times New Roman" w:cs="Times New Roman"/>
-                <w:sz w:val="20"/>
-                <w:szCs w:val="20"/>
-                <w:color w:val="111111"/>
-              </w:rPr>
-              <w:t xml:space="preserve">51408</w:t>
+              <w:spacing w:after="60" w:before="60" w:line="240"/>
+              <w:ind w:firstLine="0" w:left="60" w:right="60"/>
+            </w:pPr>
+            <w:r xmlns:w="http://schemas.openxmlformats.org/wordprocessingml/2006/main" xmlns:wp="http://schemas.openxmlformats.org/drawingml/2006/wordprocessingDrawing" xmlns:r="http://schemas.openxmlformats.org/officeDocument/2006/relationships" xmlns:w14="http://schemas.microsoft.com/office/word/2010/wordml">
+              <w:rPr>
+                <w:rFonts w:ascii="Times New Roman" w:hAnsi="Times New Roman" w:eastAsia="Times New Roman" w:cs="Times New Roman"/>
+                <w:sz w:val="20"/>
+                <w:szCs w:val="20"/>
+                <w:color w:val="000000"/>
+              </w:rPr>
+              <w:t xml:space="preserve">51,316</w:t>
             </w:r>
           </w:p>
         </w:tc>
@@ -1392,7 +1391,7 @@
       <w:tr>
         <w:trPr>
           <w:cantSplit/>
-          <w:trHeight w:val="289" w:hRule="auto"/>
+          <w:trHeight w:val="342" w:hRule="auto"/>
         </w:trPr>
         <w:tc>
           <w:tcPr>
@@ -1411,15 +1410,15 @@
           <w:p>
             <w:pPr>
               <w:jc w:val="left"/>
-              <w:spacing w:after="40" w:before="40"/>
-              <w:ind w:firstLine="0" w:left="100" w:right="100"/>
-            </w:pPr>
-            <w:r xmlns:w="http://schemas.openxmlformats.org/wordprocessingml/2006/main" xmlns:wp="http://schemas.openxmlformats.org/drawingml/2006/wordprocessingDrawing" xmlns:r="http://schemas.openxmlformats.org/officeDocument/2006/relationships" xmlns:w14="http://schemas.microsoft.com/office/word/2010/wordml">
-              <w:rPr>
-                <w:rFonts w:ascii="Times New Roman" w:hAnsi="Times New Roman" w:eastAsia="Times New Roman" w:cs="Times New Roman"/>
-                <w:sz w:val="20"/>
-                <w:szCs w:val="20"/>
-                <w:color w:val="111111"/>
+              <w:spacing w:after="60" w:before="60" w:line="240"/>
+              <w:ind w:firstLine="0" w:left="60" w:right="60"/>
+            </w:pPr>
+            <w:r xmlns:w="http://schemas.openxmlformats.org/wordprocessingml/2006/main" xmlns:wp="http://schemas.openxmlformats.org/drawingml/2006/wordprocessingDrawing" xmlns:r="http://schemas.openxmlformats.org/officeDocument/2006/relationships" xmlns:w14="http://schemas.microsoft.com/office/word/2010/wordml">
+              <w:rPr>
+                <w:rFonts w:ascii="Times New Roman" w:hAnsi="Times New Roman" w:eastAsia="Times New Roman" w:cs="Times New Roman"/>
+                <w:sz w:val="20"/>
+                <w:szCs w:val="20"/>
+                <w:color w:val="000000"/>
               </w:rPr>
               <w:t xml:space="preserve">Average mortality</w:t>
             </w:r>
@@ -1442,17 +1441,17 @@
           <w:p>
             <w:pPr>
               <w:jc w:val="right"/>
-              <w:spacing w:after="40" w:before="40"/>
-              <w:ind w:firstLine="0" w:left="100" w:right="100"/>
-            </w:pPr>
-            <w:r xmlns:w="http://schemas.openxmlformats.org/wordprocessingml/2006/main" xmlns:wp="http://schemas.openxmlformats.org/drawingml/2006/wordprocessingDrawing" xmlns:r="http://schemas.openxmlformats.org/officeDocument/2006/relationships" xmlns:w14="http://schemas.microsoft.com/office/word/2010/wordml">
-              <w:rPr>
-                <w:rFonts w:ascii="Times New Roman" w:hAnsi="Times New Roman" w:eastAsia="Times New Roman" w:cs="Times New Roman"/>
-                <w:sz w:val="20"/>
-                <w:szCs w:val="20"/>
-                <w:color w:val="111111"/>
-              </w:rPr>
-              <w:t xml:space="preserve">21203</w:t>
+              <w:spacing w:after="60" w:before="60" w:line="240"/>
+              <w:ind w:firstLine="0" w:left="60" w:right="60"/>
+            </w:pPr>
+            <w:r xmlns:w="http://schemas.openxmlformats.org/wordprocessingml/2006/main" xmlns:wp="http://schemas.openxmlformats.org/drawingml/2006/wordprocessingDrawing" xmlns:r="http://schemas.openxmlformats.org/officeDocument/2006/relationships" xmlns:w14="http://schemas.microsoft.com/office/word/2010/wordml">
+              <w:rPr>
+                <w:rFonts w:ascii="Times New Roman" w:hAnsi="Times New Roman" w:eastAsia="Times New Roman" w:cs="Times New Roman"/>
+                <w:sz w:val="20"/>
+                <w:szCs w:val="20"/>
+                <w:color w:val="000000"/>
+              </w:rPr>
+              <w:t xml:space="preserve">21,301</w:t>
             </w:r>
           </w:p>
         </w:tc>
@@ -1473,17 +1472,17 @@
           <w:p>
             <w:pPr>
               <w:jc w:val="right"/>
-              <w:spacing w:after="40" w:before="40"/>
-              <w:ind w:firstLine="0" w:left="100" w:right="100"/>
-            </w:pPr>
-            <w:r xmlns:w="http://schemas.openxmlformats.org/wordprocessingml/2006/main" xmlns:wp="http://schemas.openxmlformats.org/drawingml/2006/wordprocessingDrawing" xmlns:r="http://schemas.openxmlformats.org/officeDocument/2006/relationships" xmlns:w14="http://schemas.microsoft.com/office/word/2010/wordml">
-              <w:rPr>
-                <w:rFonts w:ascii="Times New Roman" w:hAnsi="Times New Roman" w:eastAsia="Times New Roman" w:cs="Times New Roman"/>
-                <w:sz w:val="20"/>
-                <w:szCs w:val="20"/>
-                <w:color w:val="111111"/>
-              </w:rPr>
-              <w:t xml:space="preserve">20493</w:t>
+              <w:spacing w:after="60" w:before="60" w:line="240"/>
+              <w:ind w:firstLine="0" w:left="60" w:right="60"/>
+            </w:pPr>
+            <w:r xmlns:w="http://schemas.openxmlformats.org/wordprocessingml/2006/main" xmlns:wp="http://schemas.openxmlformats.org/drawingml/2006/wordprocessingDrawing" xmlns:r="http://schemas.openxmlformats.org/officeDocument/2006/relationships" xmlns:w14="http://schemas.microsoft.com/office/word/2010/wordml">
+              <w:rPr>
+                <w:rFonts w:ascii="Times New Roman" w:hAnsi="Times New Roman" w:eastAsia="Times New Roman" w:cs="Times New Roman"/>
+                <w:sz w:val="20"/>
+                <w:szCs w:val="20"/>
+                <w:color w:val="000000"/>
+              </w:rPr>
+              <w:t xml:space="preserve">20,638</w:t>
             </w:r>
           </w:p>
         </w:tc>
@@ -1504,17 +1503,17 @@
           <w:p>
             <w:pPr>
               <w:jc w:val="right"/>
-              <w:spacing w:after="40" w:before="40"/>
-              <w:ind w:firstLine="0" w:left="100" w:right="100"/>
-            </w:pPr>
-            <w:r xmlns:w="http://schemas.openxmlformats.org/wordprocessingml/2006/main" xmlns:wp="http://schemas.openxmlformats.org/drawingml/2006/wordprocessingDrawing" xmlns:r="http://schemas.openxmlformats.org/officeDocument/2006/relationships" xmlns:w14="http://schemas.microsoft.com/office/word/2010/wordml">
-              <w:rPr>
-                <w:rFonts w:ascii="Times New Roman" w:hAnsi="Times New Roman" w:eastAsia="Times New Roman" w:cs="Times New Roman"/>
-                <w:sz w:val="20"/>
-                <w:szCs w:val="20"/>
-                <w:color w:val="111111"/>
-              </w:rPr>
-              <w:t xml:space="preserve">21881</w:t>
+              <w:spacing w:after="60" w:before="60" w:line="240"/>
+              <w:ind w:firstLine="0" w:left="60" w:right="60"/>
+            </w:pPr>
+            <w:r xmlns:w="http://schemas.openxmlformats.org/wordprocessingml/2006/main" xmlns:wp="http://schemas.openxmlformats.org/drawingml/2006/wordprocessingDrawing" xmlns:r="http://schemas.openxmlformats.org/officeDocument/2006/relationships" xmlns:w14="http://schemas.microsoft.com/office/word/2010/wordml">
+              <w:rPr>
+                <w:rFonts w:ascii="Times New Roman" w:hAnsi="Times New Roman" w:eastAsia="Times New Roman" w:cs="Times New Roman"/>
+                <w:sz w:val="20"/>
+                <w:szCs w:val="20"/>
+                <w:color w:val="000000"/>
+              </w:rPr>
+              <w:t xml:space="preserve">21,989</w:t>
             </w:r>
           </w:p>
         </w:tc>
@@ -1535,17 +1534,17 @@
           <w:p>
             <w:pPr>
               <w:jc w:val="right"/>
-              <w:spacing w:after="40" w:before="40"/>
-              <w:ind w:firstLine="0" w:left="100" w:right="100"/>
-            </w:pPr>
-            <w:r xmlns:w="http://schemas.openxmlformats.org/wordprocessingml/2006/main" xmlns:wp="http://schemas.openxmlformats.org/drawingml/2006/wordprocessingDrawing" xmlns:r="http://schemas.openxmlformats.org/officeDocument/2006/relationships" xmlns:w14="http://schemas.microsoft.com/office/word/2010/wordml">
-              <w:rPr>
-                <w:rFonts w:ascii="Times New Roman" w:hAnsi="Times New Roman" w:eastAsia="Times New Roman" w:cs="Times New Roman"/>
-                <w:sz w:val="20"/>
-                <w:szCs w:val="20"/>
-                <w:color w:val="111111"/>
-              </w:rPr>
-              <w:t xml:space="preserve">24438</w:t>
+              <w:spacing w:after="60" w:before="60" w:line="240"/>
+              <w:ind w:firstLine="0" w:left="60" w:right="60"/>
+            </w:pPr>
+            <w:r xmlns:w="http://schemas.openxmlformats.org/wordprocessingml/2006/main" xmlns:wp="http://schemas.openxmlformats.org/drawingml/2006/wordprocessingDrawing" xmlns:r="http://schemas.openxmlformats.org/officeDocument/2006/relationships" xmlns:w14="http://schemas.microsoft.com/office/word/2010/wordml">
+              <w:rPr>
+                <w:rFonts w:ascii="Times New Roman" w:hAnsi="Times New Roman" w:eastAsia="Times New Roman" w:cs="Times New Roman"/>
+                <w:sz w:val="20"/>
+                <w:szCs w:val="20"/>
+                <w:color w:val="000000"/>
+              </w:rPr>
+              <w:t xml:space="preserve">24,596</w:t>
             </w:r>
           </w:p>
         </w:tc>
@@ -1566,17 +1565,17 @@
           <w:p>
             <w:pPr>
               <w:jc w:val="right"/>
-              <w:spacing w:after="40" w:before="40"/>
-              <w:ind w:firstLine="0" w:left="100" w:right="100"/>
-            </w:pPr>
-            <w:r xmlns:w="http://schemas.openxmlformats.org/wordprocessingml/2006/main" xmlns:wp="http://schemas.openxmlformats.org/drawingml/2006/wordprocessingDrawing" xmlns:r="http://schemas.openxmlformats.org/officeDocument/2006/relationships" xmlns:w14="http://schemas.microsoft.com/office/word/2010/wordml">
-              <w:rPr>
-                <w:rFonts w:ascii="Times New Roman" w:hAnsi="Times New Roman" w:eastAsia="Times New Roman" w:cs="Times New Roman"/>
-                <w:sz w:val="20"/>
-                <w:szCs w:val="20"/>
-                <w:color w:val="111111"/>
-              </w:rPr>
-              <w:t xml:space="preserve">23683</w:t>
+              <w:spacing w:after="60" w:before="60" w:line="240"/>
+              <w:ind w:firstLine="0" w:left="60" w:right="60"/>
+            </w:pPr>
+            <w:r xmlns:w="http://schemas.openxmlformats.org/wordprocessingml/2006/main" xmlns:wp="http://schemas.openxmlformats.org/drawingml/2006/wordprocessingDrawing" xmlns:r="http://schemas.openxmlformats.org/officeDocument/2006/relationships" xmlns:w14="http://schemas.microsoft.com/office/word/2010/wordml">
+              <w:rPr>
+                <w:rFonts w:ascii="Times New Roman" w:hAnsi="Times New Roman" w:eastAsia="Times New Roman" w:cs="Times New Roman"/>
+                <w:sz w:val="20"/>
+                <w:szCs w:val="20"/>
+                <w:color w:val="000000"/>
+              </w:rPr>
+              <w:t xml:space="preserve">23,959</w:t>
             </w:r>
           </w:p>
         </w:tc>
@@ -1597,17 +1596,17 @@
           <w:p>
             <w:pPr>
               <w:jc w:val="right"/>
-              <w:spacing w:after="40" w:before="40"/>
-              <w:ind w:firstLine="0" w:left="100" w:right="100"/>
-            </w:pPr>
-            <w:r xmlns:w="http://schemas.openxmlformats.org/wordprocessingml/2006/main" xmlns:wp="http://schemas.openxmlformats.org/drawingml/2006/wordprocessingDrawing" xmlns:r="http://schemas.openxmlformats.org/officeDocument/2006/relationships" xmlns:w14="http://schemas.microsoft.com/office/word/2010/wordml">
-              <w:rPr>
-                <w:rFonts w:ascii="Times New Roman" w:hAnsi="Times New Roman" w:eastAsia="Times New Roman" w:cs="Times New Roman"/>
-                <w:sz w:val="20"/>
-                <w:szCs w:val="20"/>
-                <w:color w:val="111111"/>
-              </w:rPr>
-              <w:t xml:space="preserve">25131</w:t>
+              <w:spacing w:after="60" w:before="60" w:line="240"/>
+              <w:ind w:firstLine="0" w:left="60" w:right="60"/>
+            </w:pPr>
+            <w:r xmlns:w="http://schemas.openxmlformats.org/wordprocessingml/2006/main" xmlns:wp="http://schemas.openxmlformats.org/drawingml/2006/wordprocessingDrawing" xmlns:r="http://schemas.openxmlformats.org/officeDocument/2006/relationships" xmlns:w14="http://schemas.microsoft.com/office/word/2010/wordml">
+              <w:rPr>
+                <w:rFonts w:ascii="Times New Roman" w:hAnsi="Times New Roman" w:eastAsia="Times New Roman" w:cs="Times New Roman"/>
+                <w:sz w:val="20"/>
+                <w:szCs w:val="20"/>
+                <w:color w:val="000000"/>
+              </w:rPr>
+              <w:t xml:space="preserve">25,262</w:t>
             </w:r>
           </w:p>
         </w:tc>
@@ -1628,17 +1627,17 @@
           <w:p>
             <w:pPr>
               <w:jc w:val="right"/>
-              <w:spacing w:after="40" w:before="40"/>
-              <w:ind w:firstLine="0" w:left="100" w:right="100"/>
-            </w:pPr>
-            <w:r xmlns:w="http://schemas.openxmlformats.org/wordprocessingml/2006/main" xmlns:wp="http://schemas.openxmlformats.org/drawingml/2006/wordprocessingDrawing" xmlns:r="http://schemas.openxmlformats.org/officeDocument/2006/relationships" xmlns:w14="http://schemas.microsoft.com/office/word/2010/wordml">
-              <w:rPr>
-                <w:rFonts w:ascii="Times New Roman" w:hAnsi="Times New Roman" w:eastAsia="Times New Roman" w:cs="Times New Roman"/>
-                <w:sz w:val="20"/>
-                <w:szCs w:val="20"/>
-                <w:color w:val="111111"/>
-              </w:rPr>
-              <w:t xml:space="preserve">45641</w:t>
+              <w:spacing w:after="60" w:before="60" w:line="240"/>
+              <w:ind w:firstLine="0" w:left="60" w:right="60"/>
+            </w:pPr>
+            <w:r xmlns:w="http://schemas.openxmlformats.org/wordprocessingml/2006/main" xmlns:wp="http://schemas.openxmlformats.org/drawingml/2006/wordprocessingDrawing" xmlns:r="http://schemas.openxmlformats.org/officeDocument/2006/relationships" xmlns:w14="http://schemas.microsoft.com/office/word/2010/wordml">
+              <w:rPr>
+                <w:rFonts w:ascii="Times New Roman" w:hAnsi="Times New Roman" w:eastAsia="Times New Roman" w:cs="Times New Roman"/>
+                <w:sz w:val="20"/>
+                <w:szCs w:val="20"/>
+                <w:color w:val="000000"/>
+              </w:rPr>
+              <w:t xml:space="preserve">45,897</w:t>
             </w:r>
           </w:p>
         </w:tc>
@@ -1659,17 +1658,17 @@
           <w:p>
             <w:pPr>
               <w:jc w:val="right"/>
-              <w:spacing w:after="40" w:before="40"/>
-              <w:ind w:firstLine="0" w:left="100" w:right="100"/>
-            </w:pPr>
-            <w:r xmlns:w="http://schemas.openxmlformats.org/wordprocessingml/2006/main" xmlns:wp="http://schemas.openxmlformats.org/drawingml/2006/wordprocessingDrawing" xmlns:r="http://schemas.openxmlformats.org/officeDocument/2006/relationships" xmlns:w14="http://schemas.microsoft.com/office/word/2010/wordml">
-              <w:rPr>
-                <w:rFonts w:ascii="Times New Roman" w:hAnsi="Times New Roman" w:eastAsia="Times New Roman" w:cs="Times New Roman"/>
-                <w:sz w:val="20"/>
-                <w:szCs w:val="20"/>
-                <w:color w:val="111111"/>
-              </w:rPr>
-              <w:t xml:space="preserve">44620</w:t>
+              <w:spacing w:after="60" w:before="60" w:line="240"/>
+              <w:ind w:firstLine="0" w:left="60" w:right="60"/>
+            </w:pPr>
+            <w:r xmlns:w="http://schemas.openxmlformats.org/wordprocessingml/2006/main" xmlns:wp="http://schemas.openxmlformats.org/drawingml/2006/wordprocessingDrawing" xmlns:r="http://schemas.openxmlformats.org/officeDocument/2006/relationships" xmlns:w14="http://schemas.microsoft.com/office/word/2010/wordml">
+              <w:rPr>
+                <w:rFonts w:ascii="Times New Roman" w:hAnsi="Times New Roman" w:eastAsia="Times New Roman" w:cs="Times New Roman"/>
+                <w:sz w:val="20"/>
+                <w:szCs w:val="20"/>
+                <w:color w:val="000000"/>
+              </w:rPr>
+              <w:t xml:space="preserve">44,965</w:t>
             </w:r>
           </w:p>
         </w:tc>
@@ -1690,28 +1689,27 @@
           <w:p>
             <w:pPr>
               <w:jc w:val="right"/>
-              <w:spacing w:after="40" w:before="40"/>
-              <w:ind w:firstLine="0" w:left="100" w:right="100"/>
-            </w:pPr>
-            <w:r xmlns:w="http://schemas.openxmlformats.org/wordprocessingml/2006/main" xmlns:wp="http://schemas.openxmlformats.org/drawingml/2006/wordprocessingDrawing" xmlns:r="http://schemas.openxmlformats.org/officeDocument/2006/relationships" xmlns:w14="http://schemas.microsoft.com/office/word/2010/wordml">
-              <w:rPr>
-                <w:rFonts w:ascii="Times New Roman" w:hAnsi="Times New Roman" w:eastAsia="Times New Roman" w:cs="Times New Roman"/>
-                <w:sz w:val="20"/>
-                <w:szCs w:val="20"/>
-                <w:color w:val="111111"/>
-              </w:rPr>
-              <w:t xml:space="preserve">46656</w:t>
+              <w:spacing w:after="60" w:before="60" w:line="240"/>
+              <w:ind w:firstLine="0" w:left="60" w:right="60"/>
+            </w:pPr>
+            <w:r xmlns:w="http://schemas.openxmlformats.org/wordprocessingml/2006/main" xmlns:wp="http://schemas.openxmlformats.org/drawingml/2006/wordprocessingDrawing" xmlns:r="http://schemas.openxmlformats.org/officeDocument/2006/relationships" xmlns:w14="http://schemas.microsoft.com/office/word/2010/wordml">
+              <w:rPr>
+                <w:rFonts w:ascii="Times New Roman" w:hAnsi="Times New Roman" w:eastAsia="Times New Roman" w:cs="Times New Roman"/>
+                <w:sz w:val="20"/>
+                <w:szCs w:val="20"/>
+                <w:color w:val="000000"/>
+              </w:rPr>
+              <w:t xml:space="preserve">46,874</w:t>
             </w:r>
           </w:p>
         </w:tc>
       </w:tr>
     </w:tbl>
-    <w:sectPr>
+    <w:sectPr xmlns:w="http://schemas.openxmlformats.org/wordprocessingml/2006/main">
+      <w:pgMar w:header="720" w:bottom="1440" w:top="1440" w:right="1440" w:left="1440" w:footer="720" w:gutter="720"/>
+      <w:pgSz w:h="16848" w:w="11952" w:orient="portrait"/>
       <w:type w:val="continuous"/>
-      <w:pgSz w:w="11900" w:h="16840"/>
-      <w:pgMar w:top="1417" w:right="1417" w:bottom="1417" w:left="1417" w:header="708" w:footer="708" w:gutter="0"/>
-      <w:cols w:space="708"/>
-      <w:docGrid w:linePitch="360"/>
+      <w:cols/>
     </w:sectPr>
   </w:body>
 </w:document>

</xml_diff>

<commit_message>
Fix Bug due to Wrong Week Constant in 2020
</commit_message>
<xml_diff>
--- a/Tables/total_excess_deaths.docx
+++ b/Tables/total_excess_deaths.docx
@@ -559,7 +559,7 @@
                 <w:szCs w:val="20"/>
                 <w:color w:val="000000"/>
               </w:rPr>
-              <w:t xml:space="preserve">23,600</w:t>
+              <w:t xml:space="preserve">25,603</w:t>
             </w:r>
           </w:p>
         </w:tc>
@@ -588,7 +588,7 @@
                 <w:szCs w:val="20"/>
                 <w:color w:val="000000"/>
               </w:rPr>
-              <w:t xml:space="preserve">21,570</w:t>
+              <w:t xml:space="preserve">23,264</w:t>
             </w:r>
           </w:p>
         </w:tc>
@@ -617,7 +617,7 @@
                 <w:szCs w:val="20"/>
                 <w:color w:val="000000"/>
               </w:rPr>
-              <w:t xml:space="preserve">25,663</w:t>
+              <w:t xml:space="preserve">28,090</w:t>
             </w:r>
           </w:p>
         </w:tc>
@@ -646,7 +646,7 @@
                 <w:szCs w:val="20"/>
                 <w:color w:val="000000"/>
               </w:rPr>
-              <w:t xml:space="preserve">27,620</w:t>
+              <w:t xml:space="preserve">31,764</w:t>
             </w:r>
           </w:p>
         </w:tc>
@@ -675,7 +675,7 @@
                 <w:szCs w:val="20"/>
                 <w:color w:val="000000"/>
               </w:rPr>
-              <w:t xml:space="preserve">25,939</w:t>
+              <w:t xml:space="preserve">29,692</w:t>
             </w:r>
           </w:p>
         </w:tc>
@@ -704,7 +704,7 @@
                 <w:szCs w:val="20"/>
                 <w:color w:val="000000"/>
               </w:rPr>
-              <w:t xml:space="preserve">29,278</w:t>
+              <w:t xml:space="preserve">33,914</w:t>
             </w:r>
           </w:p>
         </w:tc>
@@ -733,7 +733,7 @@
                 <w:szCs w:val="20"/>
                 <w:color w:val="000000"/>
               </w:rPr>
-              <w:t xml:space="preserve">51,220</w:t>
+              <w:t xml:space="preserve">57,367</w:t>
             </w:r>
           </w:p>
         </w:tc>
@@ -762,7 +762,7 @@
                 <w:szCs w:val="20"/>
                 <w:color w:val="000000"/>
               </w:rPr>
-              <w:t xml:space="preserve">48,547</w:t>
+              <w:t xml:space="preserve">54,159</w:t>
             </w:r>
           </w:p>
         </w:tc>
@@ -791,7 +791,7 @@
                 <w:szCs w:val="20"/>
                 <w:color w:val="000000"/>
               </w:rPr>
-              <w:t xml:space="preserve">53,796</w:t>
+              <w:t xml:space="preserve">60,746</w:t>
             </w:r>
           </w:p>
         </w:tc>
@@ -855,7 +855,7 @@
                 <w:szCs w:val="20"/>
                 <w:color w:val="000000"/>
               </w:rPr>
-              <w:t xml:space="preserve">23,590</w:t>
+              <w:t xml:space="preserve">25,584</w:t>
             </w:r>
           </w:p>
         </w:tc>
@@ -884,7 +884,7 @@
                 <w:szCs w:val="20"/>
                 <w:color w:val="000000"/>
               </w:rPr>
-              <w:t xml:space="preserve">22,915</w:t>
+              <w:t xml:space="preserve">24,729</w:t>
             </w:r>
           </w:p>
         </w:tc>
@@ -913,7 +913,7 @@
                 <w:szCs w:val="20"/>
                 <w:color w:val="000000"/>
               </w:rPr>
-              <w:t xml:space="preserve">24,284</w:t>
+              <w:t xml:space="preserve">26,478</w:t>
             </w:r>
           </w:p>
         </w:tc>
@@ -942,7 +942,7 @@
                 <w:szCs w:val="20"/>
                 <w:color w:val="000000"/>
               </w:rPr>
-              <w:t xml:space="preserve">27,567</w:t>
+              <w:t xml:space="preserve">31,704</w:t>
             </w:r>
           </w:p>
         </w:tc>
@@ -971,7 +971,7 @@
                 <w:szCs w:val="20"/>
                 <w:color w:val="000000"/>
               </w:rPr>
-              <w:t xml:space="preserve">26,914</w:t>
+              <w:t xml:space="preserve">30,901</w:t>
             </w:r>
           </w:p>
         </w:tc>
@@ -1000,7 +1000,7 @@
                 <w:szCs w:val="20"/>
                 <w:color w:val="000000"/>
               </w:rPr>
-              <w:t xml:space="preserve">28,279</w:t>
+              <w:t xml:space="preserve">32,524</w:t>
             </w:r>
           </w:p>
         </w:tc>
@@ -1029,7 +1029,7 @@
                 <w:szCs w:val="20"/>
                 <w:color w:val="000000"/>
               </w:rPr>
-              <w:t xml:space="preserve">51,156</w:t>
+              <w:t xml:space="preserve">57,289</w:t>
             </w:r>
           </w:p>
         </w:tc>
@@ -1058,7 +1058,7 @@
                 <w:szCs w:val="20"/>
                 <w:color w:val="000000"/>
               </w:rPr>
-              <w:t xml:space="preserve">50,238</w:t>
+              <w:t xml:space="preserve">56,122</w:t>
             </w:r>
           </w:p>
         </w:tc>
@@ -1087,7 +1087,7 @@
                 <w:szCs w:val="20"/>
                 <w:color w:val="000000"/>
               </w:rPr>
-              <w:t xml:space="preserve">52,129</w:t>
+              <w:t xml:space="preserve">58,488</w:t>
             </w:r>
           </w:p>
         </w:tc>
@@ -1151,7 +1151,7 @@
                 <w:szCs w:val="20"/>
                 <w:color w:val="000000"/>
               </w:rPr>
-              <w:t xml:space="preserve">23,212</w:t>
+              <w:t xml:space="preserve">25,341</w:t>
             </w:r>
           </w:p>
         </w:tc>
@@ -1180,7 +1180,7 @@
                 <w:szCs w:val="20"/>
                 <w:color w:val="000000"/>
               </w:rPr>
-              <w:t xml:space="preserve">22,498</w:t>
+              <w:t xml:space="preserve">24,458</w:t>
             </w:r>
           </w:p>
         </w:tc>
@@ -1209,7 +1209,7 @@
                 <w:szCs w:val="20"/>
                 <w:color w:val="000000"/>
               </w:rPr>
-              <w:t xml:space="preserve">23,886</w:t>
+              <w:t xml:space="preserve">26,211</w:t>
             </w:r>
           </w:p>
         </w:tc>
@@ -1238,7 +1238,7 @@
                 <w:szCs w:val="20"/>
                 <w:color w:val="000000"/>
               </w:rPr>
-              <w:t xml:space="preserve">27,156</w:t>
+              <w:t xml:space="preserve">31,454</w:t>
             </w:r>
           </w:p>
         </w:tc>
@@ -1267,7 +1267,7 @@
                 <w:szCs w:val="20"/>
                 <w:color w:val="000000"/>
               </w:rPr>
-              <w:t xml:space="preserve">26,499</w:t>
+              <w:t xml:space="preserve">30,648</w:t>
             </w:r>
           </w:p>
         </w:tc>
@@ -1296,7 +1296,7 @@
                 <w:szCs w:val="20"/>
                 <w:color w:val="000000"/>
               </w:rPr>
-              <w:t xml:space="preserve">27,813</w:t>
+              <w:t xml:space="preserve">32,232</w:t>
             </w:r>
           </w:p>
         </w:tc>
@@ -1325,7 +1325,7 @@
                 <w:szCs w:val="20"/>
                 <w:color w:val="000000"/>
               </w:rPr>
-              <w:t xml:space="preserve">50,368</w:t>
+              <w:t xml:space="preserve">56,795</w:t>
             </w:r>
           </w:p>
         </w:tc>
@@ -1354,7 +1354,7 @@
                 <w:szCs w:val="20"/>
                 <w:color w:val="000000"/>
               </w:rPr>
-              <w:t xml:space="preserve">49,404</w:t>
+              <w:t xml:space="preserve">55,547</w:t>
             </w:r>
           </w:p>
         </w:tc>
@@ -1383,7 +1383,7 @@
                 <w:szCs w:val="20"/>
                 <w:color w:val="000000"/>
               </w:rPr>
-              <w:t xml:space="preserve">51,316</w:t>
+              <w:t xml:space="preserve">57,954</w:t>
             </w:r>
           </w:p>
         </w:tc>
@@ -1451,7 +1451,7 @@
                 <w:szCs w:val="20"/>
                 <w:color w:val="000000"/>
               </w:rPr>
-              <w:t xml:space="preserve">21,301</w:t>
+              <w:t xml:space="preserve">22,087</w:t>
             </w:r>
           </w:p>
         </w:tc>
@@ -1482,7 +1482,7 @@
                 <w:szCs w:val="20"/>
                 <w:color w:val="000000"/>
               </w:rPr>
-              <w:t xml:space="preserve">20,638</w:t>
+              <w:t xml:space="preserve">21,229</w:t>
             </w:r>
           </w:p>
         </w:tc>
@@ -1513,7 +1513,7 @@
                 <w:szCs w:val="20"/>
                 <w:color w:val="000000"/>
               </w:rPr>
-              <w:t xml:space="preserve">21,989</w:t>
+              <w:t xml:space="preserve">22,970</w:t>
             </w:r>
           </w:p>
         </w:tc>
@@ -1544,7 +1544,7 @@
                 <w:szCs w:val="20"/>
                 <w:color w:val="000000"/>
               </w:rPr>
-              <w:t xml:space="preserve">24,596</w:t>
+              <w:t xml:space="preserve">26,970</w:t>
             </w:r>
           </w:p>
         </w:tc>
@@ -1575,7 +1575,7 @@
                 <w:szCs w:val="20"/>
                 <w:color w:val="000000"/>
               </w:rPr>
-              <w:t xml:space="preserve">23,959</w:t>
+              <w:t xml:space="preserve">26,146</w:t>
             </w:r>
           </w:p>
         </w:tc>
@@ -1606,7 +1606,7 @@
                 <w:szCs w:val="20"/>
                 <w:color w:val="000000"/>
               </w:rPr>
-              <w:t xml:space="preserve">25,262</w:t>
+              <w:t xml:space="preserve">27,815</w:t>
             </w:r>
           </w:p>
         </w:tc>
@@ -1637,7 +1637,7 @@
                 <w:szCs w:val="20"/>
                 <w:color w:val="000000"/>
               </w:rPr>
-              <w:t xml:space="preserve">45,897</w:t>
+              <w:t xml:space="preserve">49,058</w:t>
             </w:r>
           </w:p>
         </w:tc>
@@ -1668,7 +1668,7 @@
                 <w:szCs w:val="20"/>
                 <w:color w:val="000000"/>
               </w:rPr>
-              <w:t xml:space="preserve">44,965</w:t>
+              <w:t xml:space="preserve">47,786</w:t>
             </w:r>
           </w:p>
         </w:tc>
@@ -1699,7 +1699,7 @@
                 <w:szCs w:val="20"/>
                 <w:color w:val="000000"/>
               </w:rPr>
-              <w:t xml:space="preserve">46,874</w:t>
+              <w:t xml:space="preserve">50,231</w:t>
             </w:r>
           </w:p>
         </w:tc>

</xml_diff>